<commit_message>
added in 2 missing sources
</commit_message>
<xml_diff>
--- a/NHS login - Interface Specification - Federation v1.9.docx
+++ b/NHS login - Interface Specification - Federation v1.9.docx
@@ -6813,6 +6813,8 @@
         <w:pStyle w:val="Heading2"/>
       </w:pPr>
       <w:bookmarkStart w:id="24" w:name="_Toc40345302"/>
+      <w:bookmarkStart w:id="25" w:name="_Authorization_Code_Flow"/>
+      <w:bookmarkEnd w:id="25"/>
       <w:r>
         <w:t>Authorization Code Flow</w:t>
       </w:r>
@@ -7281,13 +7283,13 @@
       <w:pPr>
         <w:pStyle w:val="Heading2"/>
       </w:pPr>
-      <w:bookmarkStart w:id="25" w:name="_Toc40345303"/>
-      <w:bookmarkStart w:id="26" w:name="_Toc512594867"/>
+      <w:bookmarkStart w:id="26" w:name="_Toc40345303"/>
+      <w:bookmarkStart w:id="27" w:name="_Toc512594867"/>
       <w:r>
         <w:lastRenderedPageBreak/>
         <w:t>Public and Confidential Clients</w:t>
       </w:r>
-      <w:bookmarkEnd w:id="25"/>
+      <w:bookmarkEnd w:id="26"/>
     </w:p>
     <w:p>
       <w:pPr>
@@ -7662,7 +7664,7 @@
         </w:rPr>
         <w:t>Public clients using the Authorization Code flow are susceptible to authorization code interception attacks.  For example, a rogue application could intercept the authorization code as it is being passed through the mobile/native operating system.  To mitigate this attack, public clients follow the Proof Key for Code Exchange (PKCE) specification, which binds the Authorisation Request to the subsequent Token Request.</w:t>
       </w:r>
-      <w:bookmarkEnd w:id="26"/>
+      <w:bookmarkEnd w:id="27"/>
       <w:r>
         <w:rPr>
           <w:lang w:eastAsia="en-US"/>
@@ -7792,11 +7794,11 @@
       <w:pPr>
         <w:pStyle w:val="Heading2"/>
       </w:pPr>
-      <w:bookmarkStart w:id="27" w:name="_Toc40345304"/>
+      <w:bookmarkStart w:id="28" w:name="_Toc40345304"/>
       <w:r>
         <w:t>Endpoints</w:t>
       </w:r>
-      <w:bookmarkEnd w:id="27"/>
+      <w:bookmarkEnd w:id="28"/>
     </w:p>
     <w:p>
       <w:pPr>
@@ -8133,26 +8135,26 @@
       <w:pPr>
         <w:pStyle w:val="Heading2"/>
       </w:pPr>
-      <w:bookmarkStart w:id="28" w:name="_Toc512594868"/>
-      <w:bookmarkStart w:id="29" w:name="_Toc40345305"/>
+      <w:bookmarkStart w:id="29" w:name="_Toc512594868"/>
+      <w:bookmarkStart w:id="30" w:name="_Toc40345305"/>
       <w:r>
         <w:t>Authorize</w:t>
       </w:r>
       <w:r>
         <w:t xml:space="preserve"> Endpoint</w:t>
       </w:r>
-      <w:bookmarkEnd w:id="28"/>
       <w:bookmarkEnd w:id="29"/>
+      <w:bookmarkEnd w:id="30"/>
     </w:p>
     <w:p>
       <w:pPr>
         <w:pStyle w:val="Heading3"/>
       </w:pPr>
-      <w:bookmarkStart w:id="30" w:name="_Ref509838235"/>
+      <w:bookmarkStart w:id="31" w:name="_Ref509838235"/>
       <w:r>
         <w:t>Authentication Request</w:t>
       </w:r>
-      <w:bookmarkEnd w:id="30"/>
+      <w:bookmarkEnd w:id="31"/>
     </w:p>
     <w:p>
       <w:pPr>
@@ -12389,14 +12391,14 @@
           <w:lang w:eastAsia="en-US"/>
         </w:rPr>
       </w:pPr>
-      <w:bookmarkStart w:id="31" w:name="_Ref522876120"/>
+      <w:bookmarkStart w:id="32" w:name="_Ref522876120"/>
       <w:r>
         <w:rPr>
           <w:lang w:eastAsia="en-US"/>
         </w:rPr>
         <w:t>Scope to be requested</w:t>
       </w:r>
-      <w:bookmarkEnd w:id="31"/>
+      <w:bookmarkEnd w:id="32"/>
     </w:p>
     <w:p>
       <w:pPr>
@@ -12882,6 +12884,7 @@
               </w:rPr>
               <w:t xml:space="preserve">, </w:t>
             </w:r>
+            <w:proofErr w:type="spellStart"/>
             <w:r>
               <w:rPr>
                 <w:sz w:val="22"/>
@@ -12889,6 +12892,7 @@
               </w:rPr>
               <w:t>identity_proofing_level</w:t>
             </w:r>
+            <w:proofErr w:type="spellEnd"/>
           </w:p>
         </w:tc>
       </w:tr>
@@ -14376,11 +14380,11 @@
       <w:pPr>
         <w:pStyle w:val="Heading3"/>
       </w:pPr>
-      <w:bookmarkStart w:id="32" w:name="_Ref511054411"/>
+      <w:bookmarkStart w:id="33" w:name="_Ref511054411"/>
       <w:r>
         <w:t>Authentication Request Validation</w:t>
       </w:r>
-      <w:bookmarkEnd w:id="32"/>
+      <w:bookmarkEnd w:id="33"/>
     </w:p>
     <w:p>
       <w:pPr>
@@ -14688,11 +14692,11 @@
       <w:pPr>
         <w:pStyle w:val="Heading3"/>
       </w:pPr>
-      <w:bookmarkStart w:id="33" w:name="_Ref511054453"/>
+      <w:bookmarkStart w:id="34" w:name="_Ref511054453"/>
       <w:r>
         <w:t>Authorisation Server Authenticates the End-User</w:t>
       </w:r>
-      <w:bookmarkEnd w:id="33"/>
+      <w:bookmarkEnd w:id="34"/>
     </w:p>
     <w:p>
       <w:pPr>
@@ -14718,7 +14722,7 @@
       <w:pPr>
         <w:pStyle w:val="Heading3"/>
       </w:pPr>
-      <w:bookmarkStart w:id="34" w:name="_Ref511054487"/>
+      <w:bookmarkStart w:id="35" w:name="_Ref511054487"/>
       <w:r>
         <w:t>Authorisation Server obtains End-User</w:t>
       </w:r>
@@ -14728,7 +14732,7 @@
       <w:r>
         <w:t>Authorisation</w:t>
       </w:r>
-      <w:bookmarkEnd w:id="34"/>
+      <w:bookmarkEnd w:id="35"/>
     </w:p>
     <w:p>
       <w:pPr>
@@ -15073,8 +15077,8 @@
         <w:keepNext/>
         <w:jc w:val="center"/>
       </w:pPr>
-      <w:bookmarkStart w:id="35" w:name="_Ref509562155"/>
-      <w:bookmarkStart w:id="36" w:name="_Ref509562129"/>
+      <w:bookmarkStart w:id="36" w:name="_Ref509562155"/>
+      <w:bookmarkStart w:id="37" w:name="_Ref509562129"/>
       <w:r>
         <w:t xml:space="preserve">Table </w:t>
       </w:r>
@@ -15108,11 +15112,11 @@
         </w:rPr>
         <w:fldChar w:fldCharType="end"/>
       </w:r>
-      <w:bookmarkEnd w:id="35"/>
+      <w:bookmarkEnd w:id="36"/>
       <w:r>
         <w:t>: Authentication Successful Response</w:t>
       </w:r>
-      <w:bookmarkEnd w:id="36"/>
+      <w:bookmarkEnd w:id="37"/>
     </w:p>
     <w:tbl>
       <w:tblPr>
@@ -16089,7 +16093,7 @@
         <w:keepNext/>
         <w:jc w:val="center"/>
       </w:pPr>
-      <w:bookmarkStart w:id="37" w:name="_Ref509566258"/>
+      <w:bookmarkStart w:id="38" w:name="_Ref509566258"/>
       <w:r>
         <w:t xml:space="preserve">Table </w:t>
       </w:r>
@@ -16123,7 +16127,7 @@
         </w:rPr>
         <w:fldChar w:fldCharType="end"/>
       </w:r>
-      <w:bookmarkEnd w:id="37"/>
+      <w:bookmarkEnd w:id="38"/>
       <w:r>
         <w:t>: Authentication Error Response</w:t>
       </w:r>
@@ -16625,7 +16629,7 @@
         <w:keepNext/>
         <w:jc w:val="center"/>
       </w:pPr>
-      <w:bookmarkStart w:id="38" w:name="_Ref512264935"/>
+      <w:bookmarkStart w:id="39" w:name="_Ref512264935"/>
       <w:r>
         <w:t xml:space="preserve">Table </w:t>
       </w:r>
@@ -16659,7 +16663,7 @@
         </w:rPr>
         <w:fldChar w:fldCharType="end"/>
       </w:r>
-      <w:bookmarkEnd w:id="38"/>
+      <w:bookmarkEnd w:id="39"/>
       <w:r>
         <w:t>: Error Codes for Authentication Error Response</w:t>
       </w:r>
@@ -17897,23 +17901,23 @@
       <w:pPr>
         <w:pStyle w:val="Heading2"/>
       </w:pPr>
-      <w:bookmarkStart w:id="39" w:name="_Toc512594869"/>
-      <w:bookmarkStart w:id="40" w:name="_Toc40345306"/>
+      <w:bookmarkStart w:id="40" w:name="_Toc512594869"/>
+      <w:bookmarkStart w:id="41" w:name="_Toc40345306"/>
       <w:r>
         <w:t>Token Endpoint</w:t>
       </w:r>
-      <w:bookmarkEnd w:id="39"/>
       <w:bookmarkEnd w:id="40"/>
+      <w:bookmarkEnd w:id="41"/>
     </w:p>
     <w:p>
       <w:pPr>
         <w:pStyle w:val="Heading3"/>
       </w:pPr>
-      <w:bookmarkStart w:id="41" w:name="_Ref511054576"/>
+      <w:bookmarkStart w:id="42" w:name="_Ref511054576"/>
       <w:r>
         <w:t>Token Request</w:t>
       </w:r>
-      <w:bookmarkEnd w:id="41"/>
+      <w:bookmarkEnd w:id="42"/>
     </w:p>
     <w:p>
       <w:pPr>
@@ -18277,7 +18281,7 @@
         <w:keepNext/>
         <w:jc w:val="center"/>
       </w:pPr>
-      <w:bookmarkStart w:id="42" w:name="_Hlk22628833"/>
+      <w:bookmarkStart w:id="43" w:name="_Hlk22628833"/>
       <w:r>
         <w:t xml:space="preserve">Table </w:t>
       </w:r>
@@ -18317,7 +18321,7 @@
       <w:r>
         <w:t xml:space="preserve"> Parameters</w:t>
       </w:r>
-      <w:bookmarkEnd w:id="42"/>
+      <w:bookmarkEnd w:id="43"/>
     </w:p>
     <w:tbl>
       <w:tblPr>
@@ -18990,7 +18994,7 @@
                 <w:szCs w:val="22"/>
               </w:rPr>
             </w:pPr>
-            <w:bookmarkStart w:id="43" w:name="_Hlk22580552"/>
+            <w:bookmarkStart w:id="44" w:name="_Hlk22580552"/>
             <w:proofErr w:type="spellStart"/>
             <w:r>
               <w:rPr>
@@ -18999,7 +19003,7 @@
               </w:rPr>
               <w:t>client_assertion</w:t>
             </w:r>
-            <w:bookmarkEnd w:id="43"/>
+            <w:bookmarkEnd w:id="44"/>
             <w:proofErr w:type="spellEnd"/>
           </w:p>
         </w:tc>
@@ -20363,11 +20367,11 @@
       <w:pPr>
         <w:pStyle w:val="Heading3"/>
       </w:pPr>
-      <w:bookmarkStart w:id="44" w:name="_Ref511054618"/>
+      <w:bookmarkStart w:id="45" w:name="_Ref511054618"/>
       <w:r>
         <w:t>Token Response</w:t>
       </w:r>
-      <w:bookmarkEnd w:id="44"/>
+      <w:bookmarkEnd w:id="45"/>
     </w:p>
     <w:p>
       <w:pPr>
@@ -23575,8 +23579,8 @@
       <w:pPr>
         <w:pStyle w:val="Heading2"/>
       </w:pPr>
-      <w:bookmarkStart w:id="45" w:name="_Toc512594870"/>
-      <w:bookmarkStart w:id="46" w:name="_Toc40345307"/>
+      <w:bookmarkStart w:id="46" w:name="_Toc512594870"/>
+      <w:bookmarkStart w:id="47" w:name="_Toc40345307"/>
       <w:proofErr w:type="spellStart"/>
       <w:r>
         <w:t>UserInfo</w:t>
@@ -23585,8 +23589,8 @@
       <w:r>
         <w:t xml:space="preserve"> Endpoint</w:t>
       </w:r>
-      <w:bookmarkEnd w:id="45"/>
       <w:bookmarkEnd w:id="46"/>
+      <w:bookmarkEnd w:id="47"/>
     </w:p>
     <w:p>
       <w:pPr>
@@ -24199,7 +24203,7 @@
       <w:pPr>
         <w:pStyle w:val="Heading3"/>
       </w:pPr>
-      <w:bookmarkStart w:id="47" w:name="_Ref22580993"/>
+      <w:bookmarkStart w:id="48" w:name="_Ref22580993"/>
       <w:proofErr w:type="spellStart"/>
       <w:r>
         <w:t>UserInfo</w:t>
@@ -24208,7 +24212,7 @@
       <w:r>
         <w:t xml:space="preserve"> Response</w:t>
       </w:r>
-      <w:bookmarkEnd w:id="47"/>
+      <w:bookmarkEnd w:id="48"/>
     </w:p>
     <w:p>
       <w:pPr>
@@ -24555,7 +24559,7 @@
         <w:keepNext/>
         <w:jc w:val="center"/>
       </w:pPr>
-      <w:bookmarkStart w:id="48" w:name="_Ref23860422"/>
+      <w:bookmarkStart w:id="49" w:name="_Ref23860422"/>
       <w:r>
         <w:t xml:space="preserve">Table </w:t>
       </w:r>
@@ -24589,7 +24593,7 @@
         </w:rPr>
         <w:fldChar w:fldCharType="end"/>
       </w:r>
-      <w:bookmarkEnd w:id="48"/>
+      <w:bookmarkEnd w:id="49"/>
       <w:r>
         <w:rPr>
           <w:noProof/>
@@ -25978,7 +25982,7 @@
                 <w:szCs w:val="22"/>
               </w:rPr>
             </w:pPr>
-            <w:bookmarkStart w:id="49" w:name="_Hlk526164396"/>
+            <w:bookmarkStart w:id="50" w:name="_Hlk526164396"/>
             <w:r>
               <w:rPr>
                 <w:sz w:val="22"/>
@@ -26073,7 +26077,7 @@
               </w:rPr>
               <w:t>}</w:t>
             </w:r>
-            <w:bookmarkEnd w:id="49"/>
+            <w:bookmarkEnd w:id="50"/>
           </w:p>
         </w:tc>
       </w:tr>
@@ -28025,11 +28029,11 @@
       <w:pPr>
         <w:pStyle w:val="Heading4"/>
       </w:pPr>
-      <w:bookmarkStart w:id="50" w:name="_Ref25072105"/>
+      <w:bookmarkStart w:id="51" w:name="_Ref25072105"/>
       <w:r>
         <w:t>Error Response</w:t>
       </w:r>
-      <w:bookmarkEnd w:id="50"/>
+      <w:bookmarkEnd w:id="51"/>
     </w:p>
     <w:p>
       <w:pPr>
@@ -28302,7 +28306,7 @@
         <w:keepNext/>
         <w:jc w:val="center"/>
       </w:pPr>
-      <w:bookmarkStart w:id="51" w:name="_Ref30091819"/>
+      <w:bookmarkStart w:id="52" w:name="_Ref30091819"/>
       <w:r>
         <w:t xml:space="preserve">Table </w:t>
       </w:r>
@@ -28336,7 +28340,7 @@
         </w:rPr>
         <w:fldChar w:fldCharType="end"/>
       </w:r>
-      <w:bookmarkEnd w:id="51"/>
+      <w:bookmarkEnd w:id="52"/>
       <w:r>
         <w:t xml:space="preserve">: </w:t>
       </w:r>
@@ -28669,8 +28673,8 @@
         <w:keepNext/>
         <w:jc w:val="center"/>
       </w:pPr>
-      <w:bookmarkStart w:id="52" w:name="_Ref22635581"/>
-      <w:bookmarkStart w:id="53" w:name="_Ref22635575"/>
+      <w:bookmarkStart w:id="53" w:name="_Ref22635581"/>
+      <w:bookmarkStart w:id="54" w:name="_Ref22635575"/>
       <w:r>
         <w:t xml:space="preserve">Table </w:t>
       </w:r>
@@ -28704,7 +28708,7 @@
         </w:rPr>
         <w:fldChar w:fldCharType="end"/>
       </w:r>
-      <w:bookmarkEnd w:id="52"/>
+      <w:bookmarkEnd w:id="53"/>
       <w:r>
         <w:t xml:space="preserve">: Error Codes for </w:t>
       </w:r>
@@ -28716,7 +28720,7 @@
       <w:r>
         <w:t xml:space="preserve"> Error Response</w:t>
       </w:r>
-      <w:bookmarkEnd w:id="53"/>
+      <w:bookmarkEnd w:id="54"/>
     </w:p>
     <w:tbl>
       <w:tblPr>
@@ -29637,7 +29641,7 @@
       <w:pPr>
         <w:pStyle w:val="Heading3"/>
       </w:pPr>
-      <w:bookmarkStart w:id="54" w:name="_Ref22580337"/>
+      <w:bookmarkStart w:id="55" w:name="_Ref22580337"/>
       <w:proofErr w:type="spellStart"/>
       <w:r>
         <w:t>UserInfo</w:t>
@@ -29646,7 +29650,7 @@
       <w:r>
         <w:t xml:space="preserve"> Update Request</w:t>
       </w:r>
-      <w:bookmarkEnd w:id="54"/>
+      <w:bookmarkEnd w:id="55"/>
     </w:p>
     <w:p>
       <w:pPr>
@@ -29769,14 +29773,27 @@
       <w:r>
         <w:t xml:space="preserve">Table </w:t>
       </w:r>
-      <w:fldSimple w:instr=" SEQ Table \* ARABIC ">
-        <w:r>
-          <w:rPr>
-            <w:noProof/>
-          </w:rPr>
-          <w:t>14</w:t>
-        </w:r>
-      </w:fldSimple>
+      <w:r>
+        <w:fldChar w:fldCharType="begin"/>
+      </w:r>
+      <w:r>
+        <w:instrText xml:space="preserve"> SEQ Table \* ARABIC </w:instrText>
+      </w:r>
+      <w:r>
+        <w:fldChar w:fldCharType="separate"/>
+      </w:r>
+      <w:r>
+        <w:rPr>
+          <w:noProof/>
+        </w:rPr>
+        <w:t>14</w:t>
+      </w:r>
+      <w:r>
+        <w:rPr>
+          <w:noProof/>
+        </w:rPr>
+        <w:fldChar w:fldCharType="end"/>
+      </w:r>
       <w:r>
         <w:t xml:space="preserve"> - </w:t>
       </w:r>
@@ -30605,8 +30622,8 @@
           <w:lang w:eastAsia="en-US"/>
         </w:rPr>
       </w:pPr>
-      <w:bookmarkStart w:id="55" w:name="_Toc512594871"/>
-      <w:bookmarkStart w:id="56" w:name="_Toc40345308"/>
+      <w:bookmarkStart w:id="56" w:name="_Toc512594871"/>
+      <w:bookmarkStart w:id="57" w:name="_Toc40345308"/>
       <w:r>
         <w:rPr>
           <w:lang w:eastAsia="en-US"/>
@@ -30614,8 +30631,8 @@
         <w:lastRenderedPageBreak/>
         <w:t>Tokens</w:t>
       </w:r>
-      <w:bookmarkEnd w:id="55"/>
       <w:bookmarkEnd w:id="56"/>
+      <w:bookmarkEnd w:id="57"/>
     </w:p>
     <w:p>
       <w:pPr>
@@ -30727,20 +30744,20 @@
       <w:pPr>
         <w:pStyle w:val="Heading2"/>
       </w:pPr>
-      <w:bookmarkStart w:id="57" w:name="_Toc512594872"/>
-      <w:bookmarkStart w:id="58" w:name="_Ref513644430"/>
-      <w:bookmarkStart w:id="59" w:name="_Ref513644437"/>
-      <w:bookmarkStart w:id="60" w:name="_Toc40345309"/>
+      <w:bookmarkStart w:id="58" w:name="_Toc512594872"/>
+      <w:bookmarkStart w:id="59" w:name="_Ref513644430"/>
+      <w:bookmarkStart w:id="60" w:name="_Ref513644437"/>
+      <w:bookmarkStart w:id="61" w:name="_Toc40345309"/>
       <w:r>
         <w:t xml:space="preserve">JWT </w:t>
       </w:r>
       <w:r>
         <w:t>Header</w:t>
       </w:r>
-      <w:bookmarkEnd w:id="57"/>
       <w:bookmarkEnd w:id="58"/>
       <w:bookmarkEnd w:id="59"/>
       <w:bookmarkEnd w:id="60"/>
+      <w:bookmarkEnd w:id="61"/>
     </w:p>
     <w:p>
       <w:pPr>
@@ -31994,18 +32011,18 @@
       <w:pPr>
         <w:pStyle w:val="Heading2"/>
       </w:pPr>
-      <w:bookmarkStart w:id="61" w:name="_Ref511730764"/>
-      <w:bookmarkStart w:id="62" w:name="_Toc512594873"/>
-      <w:bookmarkStart w:id="63" w:name="_Toc40345310"/>
+      <w:bookmarkStart w:id="62" w:name="_Ref511730764"/>
+      <w:bookmarkStart w:id="63" w:name="_Toc512594873"/>
+      <w:bookmarkStart w:id="64" w:name="_Toc40345310"/>
       <w:r>
         <w:t>ID Token</w:t>
       </w:r>
-      <w:bookmarkEnd w:id="61"/>
+      <w:bookmarkEnd w:id="62"/>
       <w:r>
         <w:t xml:space="preserve"> Payload</w:t>
       </w:r>
-      <w:bookmarkEnd w:id="62"/>
       <w:bookmarkEnd w:id="63"/>
+      <w:bookmarkEnd w:id="64"/>
     </w:p>
     <w:p>
       <w:pPr>
@@ -34476,7 +34493,7 @@
                 <w:szCs w:val="22"/>
               </w:rPr>
             </w:pPr>
-            <w:bookmarkStart w:id="64" w:name="_Hlk510022751"/>
+            <w:bookmarkStart w:id="65" w:name="_Hlk510022751"/>
             <w:proofErr w:type="spellStart"/>
             <w:r>
               <w:rPr>
@@ -34833,7 +34850,7 @@
           </w:p>
         </w:tc>
       </w:tr>
-      <w:bookmarkEnd w:id="64"/>
+      <w:bookmarkEnd w:id="65"/>
     </w:tbl>
     <w:p/>
     <w:p>
@@ -35709,19 +35726,19 @@
       <w:pPr>
         <w:pStyle w:val="Heading2"/>
       </w:pPr>
-      <w:bookmarkStart w:id="65" w:name="_Ref511724515"/>
-      <w:bookmarkStart w:id="66" w:name="_Toc512594874"/>
-      <w:bookmarkStart w:id="67" w:name="_Toc40345311"/>
+      <w:bookmarkStart w:id="66" w:name="_Ref511724515"/>
+      <w:bookmarkStart w:id="67" w:name="_Toc512594874"/>
+      <w:bookmarkStart w:id="68" w:name="_Toc40345311"/>
       <w:r>
         <w:lastRenderedPageBreak/>
         <w:t>Access Token</w:t>
       </w:r>
-      <w:bookmarkEnd w:id="65"/>
+      <w:bookmarkEnd w:id="66"/>
       <w:r>
         <w:t xml:space="preserve"> Payload</w:t>
       </w:r>
-      <w:bookmarkEnd w:id="66"/>
       <w:bookmarkEnd w:id="67"/>
+      <w:bookmarkEnd w:id="68"/>
     </w:p>
     <w:p>
       <w:pPr>
@@ -38401,16 +38418,16 @@
       <w:pPr>
         <w:pStyle w:val="Heading2"/>
       </w:pPr>
-      <w:bookmarkStart w:id="68" w:name="_Toc512594875"/>
-      <w:bookmarkStart w:id="69" w:name="_Toc40345312"/>
+      <w:bookmarkStart w:id="69" w:name="_Toc512594875"/>
+      <w:bookmarkStart w:id="70" w:name="_Toc40345312"/>
       <w:r>
         <w:t>JOSE</w:t>
       </w:r>
       <w:r>
         <w:t xml:space="preserve"> Signing</w:t>
       </w:r>
-      <w:bookmarkEnd w:id="68"/>
       <w:bookmarkEnd w:id="69"/>
+      <w:bookmarkEnd w:id="70"/>
     </w:p>
     <w:p>
       <w:pPr>
@@ -38658,8 +38675,8 @@
           <w:lang w:eastAsia="en-US"/>
         </w:rPr>
       </w:pPr>
-      <w:bookmarkStart w:id="70" w:name="_Toc512594876"/>
-      <w:bookmarkStart w:id="71" w:name="_Toc40345313"/>
+      <w:bookmarkStart w:id="71" w:name="_Toc512594876"/>
+      <w:bookmarkStart w:id="72" w:name="_Toc40345313"/>
       <w:r>
         <w:rPr>
           <w:lang w:eastAsia="en-US"/>
@@ -38667,26 +38684,26 @@
         <w:lastRenderedPageBreak/>
         <w:t>Data View</w:t>
       </w:r>
-      <w:bookmarkEnd w:id="70"/>
       <w:bookmarkEnd w:id="71"/>
+      <w:bookmarkEnd w:id="72"/>
     </w:p>
     <w:p>
       <w:pPr>
         <w:pStyle w:val="Heading2"/>
       </w:pPr>
-      <w:bookmarkStart w:id="72" w:name="_Ref512264564"/>
-      <w:bookmarkStart w:id="73" w:name="_Toc512594879"/>
-      <w:bookmarkStart w:id="74" w:name="_Toc40345314"/>
-      <w:bookmarkStart w:id="75" w:name="_Ref511057292"/>
-      <w:bookmarkStart w:id="76" w:name="_Ref511057333"/>
-      <w:bookmarkStart w:id="77" w:name="_Ref511057376"/>
-      <w:bookmarkStart w:id="78" w:name="_Toc350847655"/>
+      <w:bookmarkStart w:id="73" w:name="_Ref512264564"/>
+      <w:bookmarkStart w:id="74" w:name="_Toc512594879"/>
+      <w:bookmarkStart w:id="75" w:name="_Toc40345314"/>
+      <w:bookmarkStart w:id="76" w:name="_Ref511057292"/>
+      <w:bookmarkStart w:id="77" w:name="_Ref511057333"/>
+      <w:bookmarkStart w:id="78" w:name="_Ref511057376"/>
+      <w:bookmarkStart w:id="79" w:name="_Toc350847655"/>
       <w:r>
         <w:t>Vectors of Trust</w:t>
       </w:r>
-      <w:bookmarkEnd w:id="72"/>
       <w:bookmarkEnd w:id="73"/>
       <w:bookmarkEnd w:id="74"/>
+      <w:bookmarkEnd w:id="75"/>
     </w:p>
     <w:p>
       <w:pPr>
@@ -38972,8 +38989,8 @@
       <w:pPr>
         <w:pStyle w:val="Heading3"/>
       </w:pPr>
-      <w:bookmarkStart w:id="79" w:name="_Verification_of_Identity"/>
-      <w:bookmarkEnd w:id="79"/>
+      <w:bookmarkStart w:id="80" w:name="_Verification_of_Identity"/>
+      <w:bookmarkEnd w:id="80"/>
       <w:r>
         <w:t>Verification of Identity</w:t>
       </w:r>
@@ -39103,7 +39120,7 @@
         <w:keepNext/>
         <w:jc w:val="center"/>
       </w:pPr>
-      <w:bookmarkStart w:id="80" w:name="_Ref35870350"/>
+      <w:bookmarkStart w:id="81" w:name="_Ref35870350"/>
       <w:r>
         <w:t xml:space="preserve">Table </w:t>
       </w:r>
@@ -39137,7 +39154,7 @@
         </w:rPr>
         <w:fldChar w:fldCharType="end"/>
       </w:r>
-      <w:bookmarkEnd w:id="80"/>
+      <w:bookmarkEnd w:id="81"/>
       <w:r>
         <w:rPr>
           <w:noProof/>
@@ -39495,9 +39512,9 @@
         </w:rPr>
       </w:pPr>
     </w:p>
-    <w:bookmarkEnd w:id="75"/>
     <w:bookmarkEnd w:id="76"/>
     <w:bookmarkEnd w:id="77"/>
+    <w:bookmarkEnd w:id="78"/>
     <w:p>
       <w:pPr>
         <w:spacing w:after="0"/>
@@ -39522,8 +39539,8 @@
       <w:pPr>
         <w:pStyle w:val="Heading3"/>
       </w:pPr>
-      <w:bookmarkStart w:id="81" w:name="_Authentication_Credentials"/>
-      <w:bookmarkEnd w:id="81"/>
+      <w:bookmarkStart w:id="82" w:name="_Authentication_Credentials"/>
+      <w:bookmarkEnd w:id="82"/>
       <w:r>
         <w:lastRenderedPageBreak/>
         <w:t>Authentication</w:t>
@@ -40093,14 +40110,14 @@
       <w:pPr>
         <w:pStyle w:val="Heading3"/>
       </w:pPr>
-      <w:bookmarkStart w:id="82" w:name="_Ref512593215"/>
+      <w:bookmarkStart w:id="83" w:name="_Ref512593215"/>
       <w:r>
         <w:t>Requesting Vectors of</w:t>
       </w:r>
       <w:r>
         <w:t xml:space="preserve"> Trust values</w:t>
       </w:r>
-      <w:bookmarkEnd w:id="82"/>
+      <w:bookmarkEnd w:id="83"/>
     </w:p>
     <w:p>
       <w:pPr>
@@ -40658,14 +40675,14 @@
       <w:pPr>
         <w:pStyle w:val="Heading3"/>
       </w:pPr>
-      <w:bookmarkStart w:id="83" w:name="_Ref512593225"/>
+      <w:bookmarkStart w:id="84" w:name="_Ref512593225"/>
       <w:r>
         <w:t xml:space="preserve">Returning </w:t>
       </w:r>
       <w:r>
         <w:t>Vectors of Trust values</w:t>
       </w:r>
-      <w:bookmarkEnd w:id="83"/>
+      <w:bookmarkEnd w:id="84"/>
     </w:p>
     <w:p>
       <w:r>
@@ -41155,11 +41172,11 @@
       <w:pPr>
         <w:pStyle w:val="Heading3"/>
       </w:pPr>
-      <w:bookmarkStart w:id="84" w:name="_Ref512590994"/>
+      <w:bookmarkStart w:id="85" w:name="_Ref512590994"/>
       <w:r>
         <w:t>Trustmark</w:t>
       </w:r>
-      <w:bookmarkEnd w:id="84"/>
+      <w:bookmarkEnd w:id="85"/>
     </w:p>
     <w:p>
       <w:pPr>
@@ -43950,7 +43967,7 @@
         </w:rPr>
       </w:pPr>
     </w:p>
-    <w:bookmarkEnd w:id="78"/>
+    <w:bookmarkEnd w:id="79"/>
     <w:p>
       <w:pPr>
         <w:sectPr>
@@ -43968,11 +43985,11 @@
           <w:lang w:eastAsia="en-US"/>
         </w:rPr>
       </w:pPr>
-      <w:bookmarkStart w:id="85" w:name="_Toc8121210"/>
-      <w:bookmarkStart w:id="86" w:name="_Toc40345315"/>
-      <w:bookmarkStart w:id="87" w:name="_Ref512264456"/>
-      <w:bookmarkStart w:id="88" w:name="_Toc512594882"/>
-      <w:bookmarkStart w:id="89" w:name="_Ref509491012"/>
+      <w:bookmarkStart w:id="86" w:name="_Toc8121210"/>
+      <w:bookmarkStart w:id="87" w:name="_Toc40345315"/>
+      <w:bookmarkStart w:id="88" w:name="_Ref512264456"/>
+      <w:bookmarkStart w:id="89" w:name="_Toc512594882"/>
+      <w:bookmarkStart w:id="90" w:name="_Ref509491012"/>
       <w:r>
         <w:rPr>
           <w:lang w:eastAsia="en-US"/>
@@ -43980,8 +43997,8 @@
         <w:lastRenderedPageBreak/>
         <w:t>Password-less Authentication using FIDO UAF</w:t>
       </w:r>
-      <w:bookmarkEnd w:id="85"/>
       <w:bookmarkEnd w:id="86"/>
+      <w:bookmarkEnd w:id="87"/>
     </w:p>
     <w:p>
       <w:pPr>
@@ -44272,13 +44289,13 @@
       <w:pPr>
         <w:pStyle w:val="Heading2"/>
       </w:pPr>
-      <w:bookmarkStart w:id="90" w:name="_Toc8121211"/>
-      <w:bookmarkStart w:id="91" w:name="_Toc40345316"/>
+      <w:bookmarkStart w:id="91" w:name="_Toc8121211"/>
+      <w:bookmarkStart w:id="92" w:name="_Toc40345316"/>
       <w:r>
         <w:t>Overview</w:t>
       </w:r>
-      <w:bookmarkEnd w:id="90"/>
       <w:bookmarkEnd w:id="91"/>
+      <w:bookmarkEnd w:id="92"/>
     </w:p>
     <w:p>
       <w:r>
@@ -44479,13 +44496,13 @@
       <w:pPr>
         <w:pStyle w:val="Heading2"/>
       </w:pPr>
-      <w:bookmarkStart w:id="92" w:name="_Toc8121212"/>
-      <w:bookmarkStart w:id="93" w:name="_Toc40345317"/>
+      <w:bookmarkStart w:id="93" w:name="_Toc8121212"/>
+      <w:bookmarkStart w:id="94" w:name="_Toc40345317"/>
       <w:r>
         <w:t>FIDO UAF registration flow</w:t>
       </w:r>
-      <w:bookmarkEnd w:id="92"/>
       <w:bookmarkEnd w:id="93"/>
+      <w:bookmarkEnd w:id="94"/>
     </w:p>
     <w:p>
       <w:r>
@@ -44562,30 +44579,24 @@
         </w:sdtContent>
       </w:sdt>
       <w:r>
-        <w:t xml:space="preserve">). The process is initiated after user authentication using the standard NHS login OIDC Authorization Code Flow (as per section </w:t>
-      </w:r>
-      <w:r>
-        <w:fldChar w:fldCharType="begin"/>
-      </w:r>
-      <w:r>
-        <w:instrText xml:space="preserve"> REF _Ref1569991 \r \h </w:instrText>
-      </w:r>
-      <w:r>
-        <w:fldChar w:fldCharType="separate"/>
-      </w:r>
-      <w:r>
-        <w:rPr>
-          <w:b/>
-          <w:bCs/>
-          <w:lang w:val="en-US"/>
-        </w:rPr>
-        <w:t>Error! Reference source not found.</w:t>
-      </w:r>
-      <w:r>
-        <w:fldChar w:fldCharType="end"/>
-      </w:r>
-      <w:r>
-        <w:t xml:space="preserve"> of this specification).</w:t>
+        <w:t>). The process is initiated after user authentication using the standard NHS login OIDC Authorization Code Flow (as per sectio</w:t>
+      </w:r>
+      <w:r>
+        <w:t xml:space="preserve">n </w:t>
+      </w:r>
+      <w:hyperlink w:anchor="_Authorization_Code_Flow" w:history="1">
+        <w:r>
+          <w:rPr>
+            <w:rStyle w:val="Hyperlink"/>
+          </w:rPr>
+          <w:t>3.1</w:t>
+        </w:r>
+      </w:hyperlink>
+      <w:r>
+        <w:t xml:space="preserve"> </w:t>
+      </w:r>
+      <w:r>
+        <w:t>of this specification).</w:t>
       </w:r>
     </w:p>
     <w:p>
@@ -44676,7 +44687,7 @@
       <w:pPr>
         <w:pStyle w:val="Caption"/>
       </w:pPr>
-      <w:bookmarkStart w:id="94" w:name="_Ref1569908"/>
+      <w:bookmarkStart w:id="95" w:name="_Ref1569908"/>
       <w:r>
         <w:t xml:space="preserve">Figure </w:t>
       </w:r>
@@ -44710,7 +44721,7 @@
         </w:rPr>
         <w:fldChar w:fldCharType="end"/>
       </w:r>
-      <w:bookmarkEnd w:id="94"/>
+      <w:bookmarkEnd w:id="95"/>
       <w:r>
         <w:t xml:space="preserve"> - FIDO UAF Registration flow</w:t>
       </w:r>
@@ -47682,14 +47693,14 @@
       <w:pPr>
         <w:pStyle w:val="Heading2"/>
       </w:pPr>
-      <w:bookmarkStart w:id="95" w:name="_Toc8121213"/>
-      <w:bookmarkStart w:id="96" w:name="_Toc40345318"/>
+      <w:bookmarkStart w:id="96" w:name="_Toc8121213"/>
+      <w:bookmarkStart w:id="97" w:name="_Toc40345318"/>
       <w:r>
         <w:lastRenderedPageBreak/>
         <w:t>FIDO UAF authentication flow</w:t>
       </w:r>
-      <w:bookmarkEnd w:id="95"/>
       <w:bookmarkEnd w:id="96"/>
+      <w:bookmarkEnd w:id="97"/>
     </w:p>
     <w:p>
       <w:r>
@@ -47811,28 +47822,19 @@
       <w:r>
         <w:t xml:space="preserve"> of this document). The NHS login platform validates the FIDO UAF Authentication Response Message using the public key for the user stored in the NHS login FIDO registry (5) and if validated treats this as a successful authentication using an authentication vector of “Cm” (see section </w:t>
       </w:r>
-      <w:r>
-        <w:fldChar w:fldCharType="begin"/>
-      </w:r>
-      <w:r>
-        <w:instrText xml:space="preserve"> REF _Ref1642116 \r \h </w:instrText>
-      </w:r>
-      <w:r>
-        <w:fldChar w:fldCharType="separate"/>
-      </w:r>
-      <w:r>
-        <w:rPr>
-          <w:b/>
-          <w:bCs/>
-          <w:lang w:val="en-US"/>
-        </w:rPr>
-        <w:t>Error! Reference source not found.</w:t>
-      </w:r>
-      <w:r>
-        <w:fldChar w:fldCharType="end"/>
-      </w:r>
-      <w:r>
-        <w:t xml:space="preserve"> of this document).</w:t>
+      <w:hyperlink w:anchor="_Authentication_Credentials" w:history="1">
+        <w:r>
+          <w:rPr>
+            <w:rStyle w:val="Hyperlink"/>
+          </w:rPr>
+          <w:t>5.1.2</w:t>
+        </w:r>
+      </w:hyperlink>
+      <w:r>
+        <w:t xml:space="preserve"> </w:t>
+      </w:r>
+      <w:r>
+        <w:t>of this document).</w:t>
       </w:r>
     </w:p>
     <w:p/>
@@ -47901,7 +47903,7 @@
       <w:pPr>
         <w:pStyle w:val="Caption"/>
       </w:pPr>
-      <w:bookmarkStart w:id="97" w:name="_Ref1641621"/>
+      <w:bookmarkStart w:id="98" w:name="_Ref1641621"/>
       <w:r>
         <w:t xml:space="preserve">Figure </w:t>
       </w:r>
@@ -47935,7 +47937,7 @@
         </w:rPr>
         <w:fldChar w:fldCharType="end"/>
       </w:r>
-      <w:bookmarkEnd w:id="97"/>
+      <w:bookmarkEnd w:id="98"/>
       <w:r>
         <w:t xml:space="preserve"> - FIDO UAF Authentication flow</w:t>
       </w:r>
@@ -49213,13 +49215,13 @@
       <w:pPr>
         <w:pStyle w:val="Heading2"/>
       </w:pPr>
-      <w:bookmarkStart w:id="98" w:name="_Toc8121214"/>
-      <w:bookmarkStart w:id="99" w:name="_Toc40345319"/>
+      <w:bookmarkStart w:id="99" w:name="_Toc8121214"/>
+      <w:bookmarkStart w:id="100" w:name="_Toc40345319"/>
       <w:r>
         <w:t>FIDO UAF deregistration flow</w:t>
       </w:r>
-      <w:bookmarkEnd w:id="98"/>
       <w:bookmarkEnd w:id="99"/>
+      <w:bookmarkEnd w:id="100"/>
     </w:p>
     <w:p>
       <w:r>
@@ -49399,7 +49401,7 @@
       <w:pPr>
         <w:pStyle w:val="Caption"/>
       </w:pPr>
-      <w:bookmarkStart w:id="100" w:name="_Ref1642242"/>
+      <w:bookmarkStart w:id="101" w:name="_Ref1642242"/>
       <w:r>
         <w:t xml:space="preserve">Figure </w:t>
       </w:r>
@@ -49433,7 +49435,7 @@
         </w:rPr>
         <w:fldChar w:fldCharType="end"/>
       </w:r>
-      <w:bookmarkEnd w:id="100"/>
+      <w:bookmarkEnd w:id="101"/>
       <w:r>
         <w:t xml:space="preserve"> - FIDO UAF Deregistration flow</w:t>
       </w:r>
@@ -50982,13 +50984,13 @@
       <w:pPr>
         <w:pStyle w:val="Heading2"/>
       </w:pPr>
-      <w:bookmarkStart w:id="101" w:name="_Toc8121215"/>
-      <w:bookmarkStart w:id="102" w:name="_Toc40345320"/>
+      <w:bookmarkStart w:id="102" w:name="_Toc8121215"/>
+      <w:bookmarkStart w:id="103" w:name="_Toc40345320"/>
       <w:r>
         <w:t>Platform Restrictions</w:t>
       </w:r>
-      <w:bookmarkEnd w:id="101"/>
       <w:bookmarkEnd w:id="102"/>
+      <w:bookmarkEnd w:id="103"/>
     </w:p>
     <w:p>
       <w:pPr>
@@ -51633,7 +51635,7 @@
       <w:pPr>
         <w:pStyle w:val="Heading1"/>
       </w:pPr>
-      <w:bookmarkStart w:id="103" w:name="_Toc40345321"/>
+      <w:bookmarkStart w:id="104" w:name="_Toc40345321"/>
       <w:r>
         <w:lastRenderedPageBreak/>
         <w:t>Partner Services</w:t>
@@ -51641,13 +51643,13 @@
       <w:r>
         <w:t xml:space="preserve"> and Security</w:t>
       </w:r>
-      <w:bookmarkEnd w:id="103"/>
+      <w:bookmarkEnd w:id="104"/>
     </w:p>
     <w:p>
       <w:pPr>
         <w:pStyle w:val="Heading2"/>
       </w:pPr>
-      <w:bookmarkStart w:id="104" w:name="_Toc40345322"/>
+      <w:bookmarkStart w:id="105" w:name="_Toc40345322"/>
       <w:r>
         <w:t>Partner Service</w:t>
       </w:r>
@@ -51657,9 +51659,9 @@
       <w:r>
         <w:t>Registration</w:t>
       </w:r>
-      <w:bookmarkEnd w:id="87"/>
       <w:bookmarkEnd w:id="88"/>
-      <w:bookmarkEnd w:id="104"/>
+      <w:bookmarkEnd w:id="89"/>
+      <w:bookmarkEnd w:id="105"/>
     </w:p>
     <w:p>
       <w:r>
@@ -52493,8 +52495,8 @@
       <w:pPr>
         <w:pStyle w:val="Heading2"/>
       </w:pPr>
-      <w:bookmarkStart w:id="105" w:name="_Toc40345323"/>
-      <w:bookmarkEnd w:id="89"/>
+      <w:bookmarkStart w:id="106" w:name="_Toc40345323"/>
+      <w:bookmarkEnd w:id="90"/>
       <w:r>
         <w:t>Partner Service</w:t>
       </w:r>
@@ -52507,7 +52509,7 @@
       <w:r>
         <w:t>uthentication</w:t>
       </w:r>
-      <w:bookmarkEnd w:id="105"/>
+      <w:bookmarkEnd w:id="106"/>
     </w:p>
     <w:p>
       <w:pPr>
@@ -52600,11 +52602,11 @@
       <w:pPr>
         <w:pStyle w:val="Heading3"/>
       </w:pPr>
-      <w:bookmarkStart w:id="106" w:name="_Ref531171335"/>
+      <w:bookmarkStart w:id="107" w:name="_Ref531171335"/>
       <w:r>
         <w:t>Confidential Clients</w:t>
       </w:r>
-      <w:bookmarkEnd w:id="106"/>
+      <w:bookmarkEnd w:id="107"/>
     </w:p>
     <w:p>
       <w:pPr>
@@ -52668,7 +52670,7 @@
           <w:lang w:eastAsia="en-US"/>
         </w:rPr>
       </w:pPr>
-      <w:bookmarkStart w:id="107" w:name="_Hlk512594373"/>
+      <w:bookmarkStart w:id="108" w:name="_Hlk512594373"/>
       <w:proofErr w:type="spellStart"/>
       <w:r>
         <w:t>private_key_jwt</w:t>
@@ -52681,7 +52683,7 @@
         <w:t>https://tools.ietf.org/html/rfc7523</w:t>
       </w:r>
     </w:p>
-    <w:bookmarkEnd w:id="107"/>
+    <w:bookmarkEnd w:id="108"/>
     <w:p>
       <w:r>
         <w:t>The authentication mechanism of “none” is not supported for confidential clients</w:t>
@@ -52691,11 +52693,11 @@
       <w:pPr>
         <w:pStyle w:val="Heading2"/>
       </w:pPr>
-      <w:bookmarkStart w:id="108" w:name="_Toc40345324"/>
+      <w:bookmarkStart w:id="109" w:name="_Toc40345324"/>
       <w:r>
         <w:t>Client Redirects</w:t>
       </w:r>
-      <w:bookmarkEnd w:id="108"/>
+      <w:bookmarkEnd w:id="109"/>
     </w:p>
     <w:p>
       <w:pPr>
@@ -52832,8 +52834,8 @@
         </w:rPr>
       </w:pPr>
     </w:p>
-    <w:bookmarkStart w:id="109" w:name="_Toc512594884" w:displacedByCustomXml="next"/>
     <w:bookmarkStart w:id="110" w:name="_Toc40345325" w:displacedByCustomXml="next"/>
+    <w:bookmarkStart w:id="111" w:name="_Toc512594884" w:displacedByCustomXml="next"/>
     <w:sdt>
       <w:sdtPr>
         <w:rPr>
@@ -52861,8 +52863,8 @@
           <w:r>
             <w:t>References</w:t>
           </w:r>
+          <w:bookmarkEnd w:id="111"/>
           <w:bookmarkEnd w:id="110"/>
-          <w:bookmarkEnd w:id="109"/>
         </w:p>
         <w:sdt>
           <w:sdtPr>
@@ -53844,7 +53846,7 @@
           <w:lang w:eastAsia="en-US"/>
         </w:rPr>
       </w:pPr>
-      <w:bookmarkStart w:id="111" w:name="_Toc512594888"/>
+      <w:bookmarkStart w:id="112" w:name="_Toc512594888"/>
     </w:p>
     <w:p>
       <w:pPr>
@@ -53862,7 +53864,7 @@
         </w:rPr>
       </w:pPr>
     </w:p>
-    <w:bookmarkEnd w:id="111"/>
+    <w:bookmarkEnd w:id="112"/>
     <w:p>
       <w:pPr>
         <w:tabs>
@@ -53980,11 +53982,21 @@
     <w:r>
       <w:t xml:space="preserve"> of </w:t>
     </w:r>
-    <w:fldSimple w:instr=" NUMPAGES ">
-      <w:r>
-        <w:t>4</w:t>
-      </w:r>
-    </w:fldSimple>
+    <w:r>
+      <w:fldChar w:fldCharType="begin"/>
+    </w:r>
+    <w:r>
+      <w:instrText xml:space="preserve"> NUMPAGES </w:instrText>
+    </w:r>
+    <w:r>
+      <w:fldChar w:fldCharType="separate"/>
+    </w:r>
+    <w:r>
+      <w:t>4</w:t>
+    </w:r>
+    <w:r>
+      <w:fldChar w:fldCharType="end"/>
+    </w:r>
   </w:p>
   <w:p>
     <w:pPr>
@@ -54051,11 +54063,21 @@
     <w:r>
       <w:t xml:space="preserve"> of </w:t>
     </w:r>
-    <w:fldSimple w:instr=" NUMPAGES ">
-      <w:r>
-        <w:t>4</w:t>
-      </w:r>
-    </w:fldSimple>
+    <w:r>
+      <w:fldChar w:fldCharType="begin"/>
+    </w:r>
+    <w:r>
+      <w:instrText xml:space="preserve"> NUMPAGES </w:instrText>
+    </w:r>
+    <w:r>
+      <w:fldChar w:fldCharType="separate"/>
+    </w:r>
+    <w:r>
+      <w:t>4</w:t>
+    </w:r>
+    <w:r>
+      <w:fldChar w:fldCharType="end"/>
+    </w:r>
     <w:r>
       <w:br/>
     </w:r>
@@ -61593,6 +61615,12 @@
 </file>
 
 <file path=customXml/item3.xml><?xml version="1.0" encoding="utf-8"?>
+<p:properties xmlns:p="http://schemas.microsoft.com/office/2006/metadata/properties" xmlns:xsi="http://www.w3.org/2001/XMLSchema-instance" xmlns:pc="http://schemas.microsoft.com/office/infopath/2007/PartnerControls">
+  <documentManagement/>
+</p:properties>
+</file>
+
+<file path=customXml/item4.xml><?xml version="1.0" encoding="utf-8"?>
 <ct:contentTypeSchema xmlns:ct="http://schemas.microsoft.com/office/2006/metadata/contentType" xmlns:ma="http://schemas.microsoft.com/office/2006/metadata/properties/metaAttributes" ct:_="" ma:_="" ma:contentTypeName="Document" ma:contentTypeID="0x0101001831DAABCB12E1438AF215507C67E42B" ma:contentTypeVersion="13" ma:contentTypeDescription="Create a new document." ma:contentTypeScope="" ma:versionID="6a93547969cd03f5f3ff000b6602dcab">
   <xsd:schema xmlns:xsd="http://www.w3.org/2001/XMLSchema" xmlns:xs="http://www.w3.org/2001/XMLSchema" xmlns:p="http://schemas.microsoft.com/office/2006/metadata/properties" xmlns:ns3="ed9c48d0-5bab-46a9-a4af-0ef668cbf8bf" xmlns:ns4="5bf16a82-58ea-4756-b346-704da520c085" targetNamespace="http://schemas.microsoft.com/office/2006/metadata/properties" ma:root="true" ma:fieldsID="d2b80f3d86f34041d8df568a0e6a5abb" ns3:_="" ns4:_="">
     <xsd:import namespace="ed9c48d0-5bab-46a9-a4af-0ef668cbf8bf"/>
@@ -61813,12 +61841,6 @@
     <xs:element name="TermId" type="xs:string"/>
   </xs:schema>
 </ct:contentTypeSchema>
-</file>
-
-<file path=customXml/item4.xml><?xml version="1.0" encoding="utf-8"?>
-<p:properties xmlns:p="http://schemas.microsoft.com/office/2006/metadata/properties" xmlns:xsi="http://www.w3.org/2001/XMLSchema-instance" xmlns:pc="http://schemas.microsoft.com/office/infopath/2007/PartnerControls">
-  <documentManagement/>
-</p:properties>
 </file>
 
 <file path=customXml/item5.xml><?xml version="1.0" encoding="utf-8"?>
@@ -62094,6 +62116,15 @@
 </file>
 
 <file path=customXml/itemProps3.xml><?xml version="1.0" encoding="utf-8"?>
+<ds:datastoreItem xmlns:ds="http://schemas.openxmlformats.org/officeDocument/2006/customXml" ds:itemID="{FBD5A1D1-0149-495A-8428-242B9DBB83C5}">
+  <ds:schemaRefs>
+    <ds:schemaRef ds:uri="http://schemas.microsoft.com/office/2006/metadata/properties"/>
+    <ds:schemaRef ds:uri="http://schemas.microsoft.com/office/infopath/2007/PartnerControls"/>
+  </ds:schemaRefs>
+</ds:datastoreItem>
+</file>
+
+<file path=customXml/itemProps4.xml><?xml version="1.0" encoding="utf-8"?>
 <ds:datastoreItem xmlns:ds="http://schemas.openxmlformats.org/officeDocument/2006/customXml" ds:itemID="{80167277-E557-4E46-9C34-0AF1CAF6A712}">
   <ds:schemaRefs>
     <ds:schemaRef ds:uri="http://schemas.microsoft.com/office/2006/metadata/contentType"/>
@@ -62112,17 +62143,8 @@
 </ds:datastoreItem>
 </file>
 
-<file path=customXml/itemProps4.xml><?xml version="1.0" encoding="utf-8"?>
-<ds:datastoreItem xmlns:ds="http://schemas.openxmlformats.org/officeDocument/2006/customXml" ds:itemID="{FBD5A1D1-0149-495A-8428-242B9DBB83C5}">
-  <ds:schemaRefs>
-    <ds:schemaRef ds:uri="http://schemas.microsoft.com/office/2006/metadata/properties"/>
-    <ds:schemaRef ds:uri="http://schemas.microsoft.com/office/infopath/2007/PartnerControls"/>
-  </ds:schemaRefs>
-</ds:datastoreItem>
-</file>
-
 <file path=customXml/itemProps5.xml><?xml version="1.0" encoding="utf-8"?>
-<ds:datastoreItem xmlns:ds="http://schemas.openxmlformats.org/officeDocument/2006/customXml" ds:itemID="{82914744-3907-4776-8CE3-9489ADE7496F}">
+<ds:datastoreItem xmlns:ds="http://schemas.openxmlformats.org/officeDocument/2006/customXml" ds:itemID="{E05B898D-B3B1-4DD6-BF60-0EDE1C896D96}">
   <ds:schemaRefs>
     <ds:schemaRef ds:uri="http://schemas.openxmlformats.org/officeDocument/2006/bibliography"/>
   </ds:schemaRefs>

</xml_diff>

<commit_message>
Update NHS login - Interface Specification - Federation v1.9.docx
</commit_message>
<xml_diff>
--- a/NHS login - Interface Specification - Federation v1.9.docx
+++ b/NHS login - Interface Specification - Federation v1.9.docx
@@ -6113,15 +6113,7 @@
         <w:t>RECOMMENDED</w:t>
       </w:r>
       <w:r>
-        <w:t xml:space="preserve">", means that there may exist valid reasons </w:t>
-      </w:r>
-      <w:proofErr w:type="gramStart"/>
-      <w:r>
-        <w:t>in particular circumstances</w:t>
-      </w:r>
-      <w:proofErr w:type="gramEnd"/>
-      <w:r>
-        <w:t xml:space="preserve"> to ignore a particular item, but the full implications </w:t>
+        <w:t xml:space="preserve">", means that there may exist valid reasons in particular circumstances to ignore a particular item, but the full implications </w:t>
       </w:r>
       <w:r>
         <w:rPr>
@@ -6163,23 +6155,7 @@
         <w:t>OPTIONAL</w:t>
       </w:r>
       <w:r>
-        <w:t xml:space="preserve">”, means that an item is truly optional. One implementer may choose to include the item because a </w:t>
-      </w:r>
-      <w:proofErr w:type="gramStart"/>
-      <w:r>
-        <w:t>particular implementation</w:t>
-      </w:r>
-      <w:proofErr w:type="gramEnd"/>
-      <w:r>
-        <w:t xml:space="preserve"> requires it or because the implementer feels that it enhances the implementation while another implementer may omit the same item.  An implementation which does not include a </w:t>
-      </w:r>
-      <w:proofErr w:type="gramStart"/>
-      <w:r>
-        <w:t>particular option</w:t>
-      </w:r>
-      <w:proofErr w:type="gramEnd"/>
-      <w:r>
-        <w:t xml:space="preserve"> </w:t>
+        <w:t xml:space="preserve">”, means that an item is truly optional. One implementer may choose to include the item because a particular implementation requires it or because the implementer feels that it enhances the implementation while another implementer may omit the same item.  An implementation which does not include a particular option </w:t>
       </w:r>
       <w:r>
         <w:rPr>
@@ -6188,15 +6164,7 @@
         <w:t>MUST</w:t>
       </w:r>
       <w:r>
-        <w:t xml:space="preserve"> be prepared to interoperate with another implementation which does include the option, though perhaps with reduced functionality. In the same vein an implementation which does include a </w:t>
-      </w:r>
-      <w:proofErr w:type="gramStart"/>
-      <w:r>
-        <w:t>particular option</w:t>
-      </w:r>
-      <w:proofErr w:type="gramEnd"/>
-      <w:r>
-        <w:t xml:space="preserve"> </w:t>
+        <w:t xml:space="preserve"> be prepared to interoperate with another implementation which does include the option, though perhaps with reduced functionality. In the same vein an implementation which does include a particular option </w:t>
       </w:r>
       <w:r>
         <w:rPr>
@@ -6275,18 +6243,10 @@
         <w:t xml:space="preserve">be implemented prior </w:t>
       </w:r>
       <w:r>
-        <w:t xml:space="preserve">to full rollout – this document is a draft representing intended </w:t>
-      </w:r>
-      <w:proofErr w:type="gramStart"/>
-      <w:r>
-        <w:t>design</w:t>
-      </w:r>
-      <w:r>
-        <w:t>, but</w:t>
-      </w:r>
-      <w:proofErr w:type="gramEnd"/>
-      <w:r>
-        <w:t xml:space="preserve"> is subject to </w:t>
+        <w:t>to full rollout – this document is a draft representing intended design</w:t>
+      </w:r>
+      <w:r>
+        <w:t xml:space="preserve">, but is subject to </w:t>
       </w:r>
       <w:r>
         <w:t>clarification.</w:t>
@@ -6812,13 +6772,13 @@
       <w:pPr>
         <w:pStyle w:val="Heading2"/>
       </w:pPr>
-      <w:bookmarkStart w:id="24" w:name="_Toc40345302"/>
-      <w:bookmarkStart w:id="25" w:name="_Authorization_Code_Flow"/>
+      <w:bookmarkStart w:id="24" w:name="_Authorization_Code_Flow"/>
+      <w:bookmarkStart w:id="25" w:name="_Toc40345302"/>
+      <w:bookmarkEnd w:id="24"/>
+      <w:r>
+        <w:t>Authorization Code Flow</w:t>
+      </w:r>
       <w:bookmarkEnd w:id="25"/>
-      <w:r>
-        <w:t>Authorization Code Flow</w:t>
-      </w:r>
-      <w:bookmarkEnd w:id="24"/>
     </w:p>
     <w:p>
       <w:r>
@@ -7340,21 +7300,7 @@
         <w:rPr>
           <w:lang w:eastAsia="en-US"/>
         </w:rPr>
-        <w:t xml:space="preserve">The client </w:t>
-      </w:r>
-      <w:proofErr w:type="gramStart"/>
-      <w:r>
-        <w:rPr>
-          <w:lang w:eastAsia="en-US"/>
-        </w:rPr>
-        <w:t>is capable of maintaining</w:t>
-      </w:r>
-      <w:proofErr w:type="gramEnd"/>
-      <w:r>
-        <w:rPr>
-          <w:lang w:eastAsia="en-US"/>
-        </w:rPr>
-        <w:t xml:space="preserve"> the confidentiality of its credentials.  For example, the client is implemented on a secure server with restricted access to its credentials</w:t>
+        <w:t>The client is capable of maintaining the confidentiality of its credentials.  For example, the client is implemented on a secure server with restricted access to its credentials</w:t>
       </w:r>
     </w:p>
     <w:p>
@@ -7806,19 +7752,11 @@
           <w:lang w:eastAsia="en-US"/>
         </w:rPr>
       </w:pPr>
-      <w:proofErr w:type="gramStart"/>
-      <w:r>
-        <w:rPr>
-          <w:lang w:eastAsia="en-US"/>
-        </w:rPr>
-        <w:t>/.well</w:t>
-      </w:r>
-      <w:proofErr w:type="gramEnd"/>
-      <w:r>
-        <w:rPr>
-          <w:lang w:eastAsia="en-US"/>
-        </w:rPr>
-        <w:t>-known/</w:t>
+      <w:r>
+        <w:rPr>
+          <w:lang w:eastAsia="en-US"/>
+        </w:rPr>
+        <w:t>/.well-known/</w:t>
       </w:r>
       <w:proofErr w:type="spellStart"/>
       <w:r>
@@ -8038,21 +7976,7 @@
         <w:rPr>
           <w:lang w:eastAsia="en-US"/>
         </w:rPr>
-        <w:t xml:space="preserve">refresh access tokens, using a </w:t>
-      </w:r>
-      <w:proofErr w:type="gramStart"/>
-      <w:r>
-        <w:rPr>
-          <w:lang w:eastAsia="en-US"/>
-        </w:rPr>
-        <w:t>previously-issued</w:t>
-      </w:r>
-      <w:proofErr w:type="gramEnd"/>
-      <w:r>
-        <w:rPr>
-          <w:lang w:eastAsia="en-US"/>
-        </w:rPr>
-        <w:t xml:space="preserve"> refresh token</w:t>
+        <w:t>refresh access tokens, using a previously-issued refresh token</w:t>
       </w:r>
     </w:p>
     <w:p>
@@ -11376,21 +11300,7 @@
               <w:rPr>
                 <w:lang w:eastAsia="en-US"/>
               </w:rPr>
-              <w:t>“[“P9.</w:t>
-            </w:r>
-            <w:proofErr w:type="gramStart"/>
-            <w:r>
-              <w:rPr>
-                <w:lang w:eastAsia="en-US"/>
-              </w:rPr>
-              <w:t>Cp.Cd</w:t>
-            </w:r>
-            <w:proofErr w:type="gramEnd"/>
-            <w:r>
-              <w:rPr>
-                <w:lang w:eastAsia="en-US"/>
-              </w:rPr>
-              <w:t xml:space="preserve">”,“P9.Cp.Ck”,“P9.Cm”]” </w:t>
+              <w:t xml:space="preserve">“[“P9.Cp.Cd”,“P9.Cp.Ck”,“P9.Cm”]” </w:t>
             </w:r>
             <w:r>
               <w:rPr>
@@ -11681,23 +11591,7 @@
                 <w:sz w:val="22"/>
                 <w:szCs w:val="22"/>
               </w:rPr>
-              <w:t xml:space="preserve">The purpose of this parameter is to support seamless login between two RPs (RP1 and RP2) where </w:t>
-            </w:r>
-            <w:proofErr w:type="gramStart"/>
-            <w:r>
-              <w:rPr>
-                <w:sz w:val="22"/>
-                <w:szCs w:val="22"/>
-              </w:rPr>
-              <w:t>cookie-based</w:t>
-            </w:r>
-            <w:proofErr w:type="gramEnd"/>
-            <w:r>
-              <w:rPr>
-                <w:sz w:val="22"/>
-                <w:szCs w:val="22"/>
-              </w:rPr>
-              <w:t xml:space="preserve"> SSO is not available. The content will be a signed </w:t>
+              <w:t xml:space="preserve">The purpose of this parameter is to support seamless login between two RPs (RP1 and RP2) where cookie-based SSO is not available. The content will be a signed </w:t>
             </w:r>
             <w:proofErr w:type="spellStart"/>
             <w:r>
@@ -13968,25 +13862,7 @@
           <w:sz w:val="22"/>
           <w:szCs w:val="22"/>
         </w:rPr>
-        <w:t>%5B%E2%80%</w:t>
-      </w:r>
-      <w:proofErr w:type="gramStart"/>
-      <w:r>
-        <w:rPr>
-          <w:rFonts w:ascii="Courier New" w:hAnsi="Courier New" w:cs="Courier New"/>
-          <w:sz w:val="22"/>
-          <w:szCs w:val="22"/>
-        </w:rPr>
-        <w:t>9CP9.Cp.Cd</w:t>
-      </w:r>
-      <w:proofErr w:type="gramEnd"/>
-      <w:r>
-        <w:rPr>
-          <w:rFonts w:ascii="Courier New" w:hAnsi="Courier New" w:cs="Courier New"/>
-          <w:sz w:val="22"/>
-          <w:szCs w:val="22"/>
-        </w:rPr>
-        <w:t>%E2%80%9D%5D</w:t>
+        <w:t>%5B%E2%80%9CP9.Cp.Cd%E2%80%9D%5D</w:t>
       </w:r>
     </w:p>
     <w:p>
@@ -14279,25 +14155,7 @@
           <w:sz w:val="22"/>
           <w:szCs w:val="22"/>
         </w:rPr>
-        <w:t>%5B%E2%80%</w:t>
-      </w:r>
-      <w:proofErr w:type="gramStart"/>
-      <w:r>
-        <w:rPr>
-          <w:rFonts w:ascii="Courier New" w:hAnsi="Courier New" w:cs="Courier New"/>
-          <w:sz w:val="22"/>
-          <w:szCs w:val="22"/>
-        </w:rPr>
-        <w:t>9CP9.Cp.Cd</w:t>
-      </w:r>
-      <w:proofErr w:type="gramEnd"/>
-      <w:r>
-        <w:rPr>
-          <w:rFonts w:ascii="Courier New" w:hAnsi="Courier New" w:cs="Courier New"/>
-          <w:sz w:val="22"/>
-          <w:szCs w:val="22"/>
-        </w:rPr>
-        <w:t>%E2%80%9D%5D</w:t>
+        <w:t>%5B%E2%80%9CP9.Cp.Cd%E2%80%9D%5D</w:t>
       </w:r>
     </w:p>
     <w:p>
@@ -17143,23 +17001,7 @@
                 <w:sz w:val="22"/>
                 <w:szCs w:val="22"/>
               </w:rPr>
-              <w:t xml:space="preserve"> is currently unable to handle the request due to a temporary overloading or maintenance of the server.  (This error code is needed because a </w:t>
-            </w:r>
-            <w:proofErr w:type="gramStart"/>
-            <w:r>
-              <w:rPr>
-                <w:sz w:val="22"/>
-                <w:szCs w:val="22"/>
-              </w:rPr>
-              <w:t>503  Service</w:t>
-            </w:r>
-            <w:proofErr w:type="gramEnd"/>
-            <w:r>
-              <w:rPr>
-                <w:sz w:val="22"/>
-                <w:szCs w:val="22"/>
-              </w:rPr>
-              <w:t xml:space="preserve"> Unavailable HTTP status code cannot be returned to the client via an HTTP redirect.)</w:t>
+              <w:t xml:space="preserve"> is currently unable to handle the request due to a temporary overloading or maintenance of the server.  (This error code is needed because a 503  Service Unavailable HTTP status code cannot be returned to the client via an HTTP redirect.)</w:t>
             </w:r>
           </w:p>
           <w:p>
@@ -18234,24 +18076,13 @@
     </w:p>
     <w:p>
       <w:r>
-        <w:t xml:space="preserve">The Client sends the parameters to the Token Endpoint using the HTTP POST method and the Form </w:t>
-      </w:r>
-      <w:proofErr w:type="gramStart"/>
-      <w:r>
-        <w:t>Serialization</w:t>
-      </w:r>
-      <w:r>
-        <w:rPr>
-          <w:lang w:eastAsia="en-US"/>
-        </w:rPr>
-        <w:t>(</w:t>
-      </w:r>
-      <w:proofErr w:type="gramEnd"/>
-      <w:r>
-        <w:rPr>
-          <w:lang w:eastAsia="en-US"/>
-        </w:rPr>
-        <w:t>HTTP Content-Type application/x-www-form-</w:t>
+        <w:t>The Client sends the parameters to the Token Endpoint using the HTTP POST method and the Form Serialization</w:t>
+      </w:r>
+      <w:r>
+        <w:rPr>
+          <w:lang w:eastAsia="en-US"/>
+        </w:rPr>
+        <w:t>(HTTP Content-Type application/x-www-form-</w:t>
       </w:r>
       <w:proofErr w:type="spellStart"/>
       <w:r>
@@ -18955,21 +18786,12 @@
               <w:t>“</w:t>
             </w:r>
             <w:proofErr w:type="spellStart"/>
-            <w:proofErr w:type="gramStart"/>
-            <w:r>
-              <w:rPr>
-                <w:sz w:val="22"/>
-                <w:szCs w:val="22"/>
-              </w:rPr>
-              <w:t>urn:ietf</w:t>
-            </w:r>
-            <w:proofErr w:type="gramEnd"/>
-            <w:r>
-              <w:rPr>
-                <w:sz w:val="22"/>
-                <w:szCs w:val="22"/>
-              </w:rPr>
-              <w:t>:params:oauth:client-assertion-type:jwt-bearer</w:t>
+            <w:r>
+              <w:rPr>
+                <w:sz w:val="22"/>
+                <w:szCs w:val="22"/>
+              </w:rPr>
+              <w:t>urn:ietf:params:oauth:client-assertion-type:jwt-bearer</w:t>
             </w:r>
             <w:proofErr w:type="spellEnd"/>
             <w:r>
@@ -21552,17 +21374,8 @@
                 <w:sz w:val="22"/>
                 <w:szCs w:val="22"/>
               </w:rPr>
-              <w:t xml:space="preserve">OPTIONAL, if identical to the scope requested by the </w:t>
-            </w:r>
-            <w:proofErr w:type="gramStart"/>
-            <w:r>
-              <w:rPr>
-                <w:sz w:val="22"/>
-                <w:szCs w:val="22"/>
-              </w:rPr>
-              <w:t>client;</w:t>
-            </w:r>
-            <w:proofErr w:type="gramEnd"/>
+              <w:t>OPTIONAL, if identical to the scope requested by the client;</w:t>
+            </w:r>
           </w:p>
           <w:p>
             <w:pPr>
@@ -25849,23 +25662,7 @@
                 <w:sz w:val="22"/>
                 <w:szCs w:val="22"/>
               </w:rPr>
-              <w:t xml:space="preserve">A string containing the End User’s NHS Number – this is a </w:t>
-            </w:r>
-            <w:proofErr w:type="gramStart"/>
-            <w:r>
-              <w:rPr>
-                <w:sz w:val="22"/>
-                <w:szCs w:val="22"/>
-              </w:rPr>
-              <w:t>10 digit</w:t>
-            </w:r>
-            <w:proofErr w:type="gramEnd"/>
-            <w:r>
-              <w:rPr>
-                <w:sz w:val="22"/>
-                <w:szCs w:val="22"/>
-              </w:rPr>
-              <w:t xml:space="preserve"> string</w:t>
+              <w:t>A string containing the End User’s NHS Number – this is a 10 digit string</w:t>
             </w:r>
           </w:p>
         </w:tc>
@@ -26330,17 +26127,8 @@
                 <w:sz w:val="22"/>
                 <w:szCs w:val="22"/>
               </w:rPr>
-              <w:t xml:space="preserve">a </w:t>
-            </w:r>
-            <w:proofErr w:type="gramStart"/>
-            <w:r>
-              <w:rPr>
-                <w:sz w:val="22"/>
-                <w:szCs w:val="22"/>
-              </w:rPr>
-              <w:t>randomly-generated</w:t>
-            </w:r>
-            <w:proofErr w:type="gramEnd"/>
+              <w:t>a randomly-generated</w:t>
+            </w:r>
             <w:r>
               <w:rPr>
                 <w:sz w:val="22"/>
@@ -26537,23 +26325,7 @@
                 <w:sz w:val="22"/>
                 <w:szCs w:val="22"/>
               </w:rPr>
-              <w:t xml:space="preserve">If no value is held for the </w:t>
-            </w:r>
-            <w:proofErr w:type="gramStart"/>
-            <w:r>
-              <w:rPr>
-                <w:sz w:val="22"/>
-                <w:szCs w:val="22"/>
-              </w:rPr>
-              <w:t>RP</w:t>
-            </w:r>
-            <w:proofErr w:type="gramEnd"/>
-            <w:r>
-              <w:rPr>
-                <w:sz w:val="22"/>
-                <w:szCs w:val="22"/>
-              </w:rPr>
-              <w:t xml:space="preserve"> then this claim is not returned.</w:t>
+              <w:t>If no value is held for the RP then this claim is not returned.</w:t>
             </w:r>
           </w:p>
         </w:tc>
@@ -29278,9 +29050,62 @@
         <w:rPr>
           <w:rFonts w:ascii="Courier New" w:hAnsi="Courier New" w:cs="Courier New"/>
         </w:rPr>
-        <w:t xml:space="preserve">  WWW-Authenticate: error</w:t>
-      </w:r>
-      <w:proofErr w:type="gramStart"/>
+        <w:t xml:space="preserve">  WWW-Authenticate: error=</w:t>
+      </w:r>
+      <w:r>
+        <w:rPr>
+          <w:rFonts w:ascii="Courier New" w:hAnsi="Courier New" w:cs="Courier New"/>
+        </w:rPr>
+        <w:t>”</w:t>
+      </w:r>
+      <w:proofErr w:type="spellStart"/>
+      <w:r>
+        <w:rPr>
+          <w:rFonts w:ascii="Courier New" w:hAnsi="Courier New" w:cs="Courier New"/>
+        </w:rPr>
+        <w:t>invalid_</w:t>
+      </w:r>
+      <w:r>
+        <w:rPr>
+          <w:rFonts w:ascii="Courier New" w:hAnsi="Courier New" w:cs="Courier New"/>
+        </w:rPr>
+        <w:t>token</w:t>
+      </w:r>
+      <w:proofErr w:type="spellEnd"/>
+      <w:r>
+        <w:rPr>
+          <w:rFonts w:ascii="Courier New" w:hAnsi="Courier New" w:cs="Courier New"/>
+        </w:rPr>
+        <w:t>”</w:t>
+      </w:r>
+      <w:r>
+        <w:rPr>
+          <w:rFonts w:ascii="Courier New" w:hAnsi="Courier New" w:cs="Courier New"/>
+        </w:rPr>
+        <w:t>,</w:t>
+      </w:r>
+    </w:p>
+    <w:p>
+      <w:pPr>
+        <w:pStyle w:val="ListParagraph"/>
+        <w:rPr>
+          <w:rFonts w:ascii="Courier New" w:hAnsi="Courier New" w:cs="Courier New"/>
+        </w:rPr>
+      </w:pPr>
+      <w:r>
+        <w:rPr>
+          <w:rFonts w:ascii="Courier New" w:hAnsi="Courier New" w:cs="Courier New"/>
+        </w:rPr>
+        <w:t xml:space="preserve">    </w:t>
+      </w:r>
+      <w:proofErr w:type="spellStart"/>
+      <w:r>
+        <w:rPr>
+          <w:rFonts w:ascii="Courier New" w:hAnsi="Courier New" w:cs="Courier New"/>
+        </w:rPr>
+        <w:t>error_description</w:t>
+      </w:r>
+      <w:proofErr w:type="spellEnd"/>
       <w:r>
         <w:rPr>
           <w:rFonts w:ascii="Courier New" w:hAnsi="Courier New" w:cs="Courier New"/>
@@ -29293,29 +29118,168 @@
         </w:rPr>
         <w:t>”</w:t>
       </w:r>
+      <w:r>
+        <w:rPr>
+          <w:rFonts w:ascii="Courier New" w:hAnsi="Courier New" w:cs="Courier New"/>
+        </w:rPr>
+        <w:t>The access token expired</w:t>
+      </w:r>
+      <w:r>
+        <w:rPr>
+          <w:rFonts w:ascii="Courier New" w:hAnsi="Courier New" w:cs="Courier New"/>
+        </w:rPr>
+        <w:t>”</w:t>
+      </w:r>
+    </w:p>
+    <w:p>
+      <w:pPr>
+        <w:pStyle w:val="ListParagraph"/>
+        <w:rPr>
+          <w:rFonts w:ascii="Courier New" w:hAnsi="Courier New" w:cs="Courier New"/>
+        </w:rPr>
+      </w:pPr>
+    </w:p>
+    <w:p>
+      <w:pPr>
+        <w:rPr>
+          <w:lang w:eastAsia="en-US"/>
+        </w:rPr>
+      </w:pPr>
+    </w:p>
+    <w:p>
+      <w:pPr>
+        <w:rPr>
+          <w:lang w:eastAsia="en-US"/>
+        </w:rPr>
+      </w:pPr>
+      <w:r>
+        <w:rPr>
+          <w:lang w:eastAsia="en-US"/>
+        </w:rPr>
+        <w:t xml:space="preserve">The following is a non-normative example of a </w:t>
+      </w:r>
       <w:proofErr w:type="spellStart"/>
       <w:r>
         <w:rPr>
-          <w:rFonts w:ascii="Courier New" w:hAnsi="Courier New" w:cs="Courier New"/>
-        </w:rPr>
-        <w:t>invalid</w:t>
-      </w:r>
-      <w:proofErr w:type="gramEnd"/>
-      <w:r>
-        <w:rPr>
-          <w:rFonts w:ascii="Courier New" w:hAnsi="Courier New" w:cs="Courier New"/>
-        </w:rPr>
-        <w:t>_</w:t>
-      </w:r>
-      <w:r>
-        <w:rPr>
-          <w:rFonts w:ascii="Courier New" w:hAnsi="Courier New" w:cs="Courier New"/>
-        </w:rPr>
-        <w:t>token</w:t>
+          <w:lang w:eastAsia="en-US"/>
+        </w:rPr>
+        <w:t>UserInfo</w:t>
       </w:r>
       <w:proofErr w:type="spellEnd"/>
       <w:r>
         <w:rPr>
+          <w:lang w:eastAsia="en-US"/>
+        </w:rPr>
+        <w:t xml:space="preserve"> Error Response not relating to Bearer Token Usage:</w:t>
+      </w:r>
+    </w:p>
+    <w:p>
+      <w:pPr>
+        <w:pStyle w:val="ListParagraph"/>
+        <w:rPr>
+          <w:rFonts w:ascii="Courier New" w:hAnsi="Courier New" w:cs="Courier New"/>
+        </w:rPr>
+      </w:pPr>
+      <w:r>
+        <w:rPr>
+          <w:rFonts w:ascii="Courier New" w:hAnsi="Courier New" w:cs="Courier New"/>
+        </w:rPr>
+        <w:t xml:space="preserve">  HTTP/1.1 40</w:t>
+      </w:r>
+      <w:r>
+        <w:rPr>
+          <w:rFonts w:ascii="Courier New" w:hAnsi="Courier New" w:cs="Courier New"/>
+        </w:rPr>
+        <w:t>0</w:t>
+      </w:r>
+      <w:r>
+        <w:rPr>
+          <w:rFonts w:ascii="Courier New" w:hAnsi="Courier New" w:cs="Courier New"/>
+        </w:rPr>
+        <w:t xml:space="preserve"> </w:t>
+      </w:r>
+      <w:r>
+        <w:rPr>
+          <w:rFonts w:ascii="Courier New" w:hAnsi="Courier New" w:cs="Courier New"/>
+        </w:rPr>
+        <w:t>Bad Request</w:t>
+      </w:r>
+    </w:p>
+    <w:p>
+      <w:pPr>
+        <w:pStyle w:val="ListParagraph"/>
+        <w:rPr>
+          <w:rFonts w:ascii="Courier New" w:hAnsi="Courier New" w:cs="Courier New"/>
+        </w:rPr>
+      </w:pPr>
+      <w:r>
+        <w:rPr>
+          <w:rFonts w:ascii="Courier New" w:hAnsi="Courier New" w:cs="Courier New"/>
+        </w:rPr>
+        <w:t xml:space="preserve">  </w:t>
+      </w:r>
+      <w:r>
+        <w:rPr>
+          <w:rFonts w:ascii="Courier New" w:hAnsi="Courier New" w:cs="Courier New"/>
+        </w:rPr>
+        <w:t>Content-Type: application/json</w:t>
+      </w:r>
+    </w:p>
+    <w:p>
+      <w:pPr>
+        <w:pStyle w:val="ListParagraph"/>
+        <w:rPr>
+          <w:rFonts w:ascii="Courier New" w:hAnsi="Courier New" w:cs="Courier New"/>
+        </w:rPr>
+      </w:pPr>
+    </w:p>
+    <w:p>
+      <w:pPr>
+        <w:pStyle w:val="ListParagraph"/>
+        <w:rPr>
+          <w:rFonts w:ascii="Courier New" w:hAnsi="Courier New" w:cs="Courier New"/>
+        </w:rPr>
+      </w:pPr>
+      <w:r>
+        <w:rPr>
+          <w:rFonts w:ascii="Courier New" w:hAnsi="Courier New" w:cs="Courier New"/>
+        </w:rPr>
+        <w:t xml:space="preserve">  </w:t>
+      </w:r>
+      <w:r>
+        <w:rPr>
+          <w:rFonts w:ascii="Courier New" w:hAnsi="Courier New" w:cs="Courier New"/>
+        </w:rPr>
+        <w:t>{</w:t>
+      </w:r>
+    </w:p>
+    <w:p>
+      <w:pPr>
+        <w:pStyle w:val="ListParagraph"/>
+        <w:rPr>
+          <w:rFonts w:ascii="Courier New" w:hAnsi="Courier New" w:cs="Courier New"/>
+        </w:rPr>
+      </w:pPr>
+      <w:r>
+        <w:rPr>
+          <w:rFonts w:ascii="Courier New" w:hAnsi="Courier New" w:cs="Courier New"/>
+        </w:rPr>
+        <w:t xml:space="preserve"> </w:t>
+      </w:r>
+      <w:r>
+        <w:rPr>
+          <w:rFonts w:ascii="Courier New" w:hAnsi="Courier New" w:cs="Courier New"/>
+        </w:rPr>
+        <w:t xml:space="preserve">    “</w:t>
+      </w:r>
+      <w:r>
+        <w:rPr>
+          <w:rFonts w:ascii="Courier New" w:hAnsi="Courier New" w:cs="Courier New"/>
+        </w:rPr>
+        <w:t>error</w:t>
+      </w:r>
+      <w:r>
+        <w:rPr>
           <w:rFonts w:ascii="Courier New" w:hAnsi="Courier New" w:cs="Courier New"/>
         </w:rPr>
         <w:t>”</w:t>
@@ -29324,7 +29288,27 @@
         <w:rPr>
           <w:rFonts w:ascii="Courier New" w:hAnsi="Courier New" w:cs="Courier New"/>
         </w:rPr>
-        <w:t>,</w:t>
+        <w:t xml:space="preserve">: </w:t>
+      </w:r>
+      <w:r>
+        <w:rPr>
+          <w:rFonts w:ascii="Courier New" w:hAnsi="Courier New" w:cs="Courier New"/>
+        </w:rPr>
+        <w:t>“</w:t>
+      </w:r>
+      <w:proofErr w:type="spellStart"/>
+      <w:r>
+        <w:rPr>
+          <w:rFonts w:ascii="Courier New" w:hAnsi="Courier New" w:cs="Courier New"/>
+        </w:rPr>
+        <w:t>invalid_request</w:t>
+      </w:r>
+      <w:proofErr w:type="spellEnd"/>
+      <w:r>
+        <w:rPr>
+          <w:rFonts w:ascii="Courier New" w:hAnsi="Courier New" w:cs="Courier New"/>
+        </w:rPr>
+        <w:t>”,</w:t>
       </w:r>
     </w:p>
     <w:p>
@@ -29338,7 +29322,7 @@
         <w:rPr>
           <w:rFonts w:ascii="Courier New" w:hAnsi="Courier New" w:cs="Courier New"/>
         </w:rPr>
-        <w:t xml:space="preserve">    </w:t>
+        <w:t xml:space="preserve">     “</w:t>
       </w:r>
       <w:proofErr w:type="spellStart"/>
       <w:r>
@@ -29348,259 +29332,11 @@
         <w:t>error_description</w:t>
       </w:r>
       <w:proofErr w:type="spellEnd"/>
-      <w:proofErr w:type="gramStart"/>
-      <w:r>
-        <w:rPr>
-          <w:rFonts w:ascii="Courier New" w:hAnsi="Courier New" w:cs="Courier New"/>
-        </w:rPr>
-        <w:t>=</w:t>
-      </w:r>
-      <w:r>
-        <w:rPr>
-          <w:rFonts w:ascii="Courier New" w:hAnsi="Courier New" w:cs="Courier New"/>
-        </w:rPr>
-        <w:t>”</w:t>
-      </w:r>
-      <w:r>
-        <w:rPr>
-          <w:rFonts w:ascii="Courier New" w:hAnsi="Courier New" w:cs="Courier New"/>
-        </w:rPr>
-        <w:t>The</w:t>
-      </w:r>
-      <w:proofErr w:type="gramEnd"/>
-      <w:r>
-        <w:rPr>
-          <w:rFonts w:ascii="Courier New" w:hAnsi="Courier New" w:cs="Courier New"/>
-        </w:rPr>
-        <w:t xml:space="preserve"> access token expired</w:t>
-      </w:r>
-      <w:r>
-        <w:rPr>
-          <w:rFonts w:ascii="Courier New" w:hAnsi="Courier New" w:cs="Courier New"/>
-        </w:rPr>
-        <w:t>”</w:t>
-      </w:r>
-    </w:p>
-    <w:p>
-      <w:pPr>
-        <w:pStyle w:val="ListParagraph"/>
-        <w:rPr>
-          <w:rFonts w:ascii="Courier New" w:hAnsi="Courier New" w:cs="Courier New"/>
-        </w:rPr>
-      </w:pPr>
-    </w:p>
-    <w:p>
-      <w:pPr>
-        <w:rPr>
-          <w:lang w:eastAsia="en-US"/>
-        </w:rPr>
-      </w:pPr>
-    </w:p>
-    <w:p>
-      <w:pPr>
-        <w:rPr>
-          <w:lang w:eastAsia="en-US"/>
-        </w:rPr>
-      </w:pPr>
-      <w:r>
-        <w:rPr>
-          <w:lang w:eastAsia="en-US"/>
-        </w:rPr>
-        <w:t xml:space="preserve">The following is a non-normative example of a </w:t>
-      </w:r>
-      <w:proofErr w:type="spellStart"/>
-      <w:r>
-        <w:rPr>
-          <w:lang w:eastAsia="en-US"/>
-        </w:rPr>
-        <w:t>UserInfo</w:t>
-      </w:r>
-      <w:proofErr w:type="spellEnd"/>
-      <w:r>
-        <w:rPr>
-          <w:lang w:eastAsia="en-US"/>
-        </w:rPr>
-        <w:t xml:space="preserve"> Error Response not relating to Bearer Token Usage:</w:t>
-      </w:r>
-    </w:p>
-    <w:p>
-      <w:pPr>
-        <w:pStyle w:val="ListParagraph"/>
-        <w:rPr>
-          <w:rFonts w:ascii="Courier New" w:hAnsi="Courier New" w:cs="Courier New"/>
-        </w:rPr>
-      </w:pPr>
-      <w:r>
-        <w:rPr>
-          <w:rFonts w:ascii="Courier New" w:hAnsi="Courier New" w:cs="Courier New"/>
-        </w:rPr>
-        <w:t xml:space="preserve">  HTTP/1.1 40</w:t>
-      </w:r>
-      <w:r>
-        <w:rPr>
-          <w:rFonts w:ascii="Courier New" w:hAnsi="Courier New" w:cs="Courier New"/>
-        </w:rPr>
-        <w:t>0</w:t>
-      </w:r>
-      <w:r>
-        <w:rPr>
-          <w:rFonts w:ascii="Courier New" w:hAnsi="Courier New" w:cs="Courier New"/>
-        </w:rPr>
-        <w:t xml:space="preserve"> </w:t>
-      </w:r>
-      <w:r>
-        <w:rPr>
-          <w:rFonts w:ascii="Courier New" w:hAnsi="Courier New" w:cs="Courier New"/>
-        </w:rPr>
-        <w:t>Bad Request</w:t>
-      </w:r>
-    </w:p>
-    <w:p>
-      <w:pPr>
-        <w:pStyle w:val="ListParagraph"/>
-        <w:rPr>
-          <w:rFonts w:ascii="Courier New" w:hAnsi="Courier New" w:cs="Courier New"/>
-        </w:rPr>
-      </w:pPr>
-      <w:r>
-        <w:rPr>
-          <w:rFonts w:ascii="Courier New" w:hAnsi="Courier New" w:cs="Courier New"/>
-        </w:rPr>
-        <w:t xml:space="preserve">  </w:t>
-      </w:r>
-      <w:r>
-        <w:rPr>
-          <w:rFonts w:ascii="Courier New" w:hAnsi="Courier New" w:cs="Courier New"/>
-        </w:rPr>
-        <w:t>Content-Type: application/json</w:t>
-      </w:r>
-    </w:p>
-    <w:p>
-      <w:pPr>
-        <w:pStyle w:val="ListParagraph"/>
-        <w:rPr>
-          <w:rFonts w:ascii="Courier New" w:hAnsi="Courier New" w:cs="Courier New"/>
-        </w:rPr>
-      </w:pPr>
-    </w:p>
-    <w:p>
-      <w:pPr>
-        <w:pStyle w:val="ListParagraph"/>
-        <w:rPr>
-          <w:rFonts w:ascii="Courier New" w:hAnsi="Courier New" w:cs="Courier New"/>
-        </w:rPr>
-      </w:pPr>
-      <w:r>
-        <w:rPr>
-          <w:rFonts w:ascii="Courier New" w:hAnsi="Courier New" w:cs="Courier New"/>
-        </w:rPr>
-        <w:t xml:space="preserve">  </w:t>
-      </w:r>
-      <w:r>
-        <w:rPr>
-          <w:rFonts w:ascii="Courier New" w:hAnsi="Courier New" w:cs="Courier New"/>
-        </w:rPr>
-        <w:t>{</w:t>
-      </w:r>
-    </w:p>
-    <w:p>
-      <w:pPr>
-        <w:pStyle w:val="ListParagraph"/>
-        <w:rPr>
-          <w:rFonts w:ascii="Courier New" w:hAnsi="Courier New" w:cs="Courier New"/>
-        </w:rPr>
-      </w:pPr>
-      <w:r>
-        <w:rPr>
-          <w:rFonts w:ascii="Courier New" w:hAnsi="Courier New" w:cs="Courier New"/>
-        </w:rPr>
-        <w:t xml:space="preserve"> </w:t>
-      </w:r>
-      <w:r>
-        <w:rPr>
-          <w:rFonts w:ascii="Courier New" w:hAnsi="Courier New" w:cs="Courier New"/>
-        </w:rPr>
-        <w:t xml:space="preserve">    “</w:t>
-      </w:r>
-      <w:r>
-        <w:rPr>
-          <w:rFonts w:ascii="Courier New" w:hAnsi="Courier New" w:cs="Courier New"/>
-        </w:rPr>
-        <w:t>error</w:t>
-      </w:r>
-      <w:r>
-        <w:rPr>
-          <w:rFonts w:ascii="Courier New" w:hAnsi="Courier New" w:cs="Courier New"/>
-        </w:rPr>
-        <w:t>”</w:t>
-      </w:r>
-      <w:r>
-        <w:rPr>
-          <w:rFonts w:ascii="Courier New" w:hAnsi="Courier New" w:cs="Courier New"/>
-        </w:rPr>
-        <w:t xml:space="preserve">: </w:t>
-      </w:r>
-      <w:r>
-        <w:rPr>
-          <w:rFonts w:ascii="Courier New" w:hAnsi="Courier New" w:cs="Courier New"/>
-        </w:rPr>
-        <w:t>“</w:t>
-      </w:r>
-      <w:proofErr w:type="spellStart"/>
-      <w:r>
-        <w:rPr>
-          <w:rFonts w:ascii="Courier New" w:hAnsi="Courier New" w:cs="Courier New"/>
-        </w:rPr>
-        <w:t>invalid_request</w:t>
-      </w:r>
-      <w:proofErr w:type="spellEnd"/>
-      <w:r>
-        <w:rPr>
-          <w:rFonts w:ascii="Courier New" w:hAnsi="Courier New" w:cs="Courier New"/>
-        </w:rPr>
-        <w:t>”,</w:t>
-      </w:r>
-    </w:p>
-    <w:p>
-      <w:pPr>
-        <w:pStyle w:val="ListParagraph"/>
-        <w:rPr>
-          <w:rFonts w:ascii="Courier New" w:hAnsi="Courier New" w:cs="Courier New"/>
-        </w:rPr>
-      </w:pPr>
-      <w:r>
-        <w:rPr>
-          <w:rFonts w:ascii="Courier New" w:hAnsi="Courier New" w:cs="Courier New"/>
-        </w:rPr>
-        <w:t xml:space="preserve">     “</w:t>
-      </w:r>
-      <w:proofErr w:type="spellStart"/>
-      <w:r>
-        <w:rPr>
-          <w:rFonts w:ascii="Courier New" w:hAnsi="Courier New" w:cs="Courier New"/>
-        </w:rPr>
-        <w:t>error_description</w:t>
-      </w:r>
-      <w:proofErr w:type="spellEnd"/>
-      <w:r>
-        <w:rPr>
-          <w:rFonts w:ascii="Courier New" w:hAnsi="Courier New" w:cs="Courier New"/>
-        </w:rPr>
-        <w:t>”</w:t>
-      </w:r>
-      <w:proofErr w:type="gramStart"/>
-      <w:r>
-        <w:rPr>
-          <w:rFonts w:ascii="Courier New" w:hAnsi="Courier New" w:cs="Courier New"/>
-        </w:rPr>
-        <w:t>: ”Invalid</w:t>
-      </w:r>
-      <w:proofErr w:type="gramEnd"/>
-      <w:r>
-        <w:rPr>
-          <w:rFonts w:ascii="Courier New" w:hAnsi="Courier New" w:cs="Courier New"/>
-        </w:rPr>
-        <w:t xml:space="preserve"> parameter content”</w:t>
+      <w:r>
+        <w:rPr>
+          <w:rFonts w:ascii="Courier New" w:hAnsi="Courier New" w:cs="Courier New"/>
+        </w:rPr>
+        <w:t>”: ”Invalid parameter content”</w:t>
       </w:r>
     </w:p>
     <w:p>
@@ -29773,27 +29509,14 @@
       <w:r>
         <w:t xml:space="preserve">Table </w:t>
       </w:r>
-      <w:r>
-        <w:fldChar w:fldCharType="begin"/>
-      </w:r>
-      <w:r>
-        <w:instrText xml:space="preserve"> SEQ Table \* ARABIC </w:instrText>
-      </w:r>
-      <w:r>
-        <w:fldChar w:fldCharType="separate"/>
-      </w:r>
-      <w:r>
-        <w:rPr>
-          <w:noProof/>
-        </w:rPr>
-        <w:t>14</w:t>
-      </w:r>
-      <w:r>
-        <w:rPr>
-          <w:noProof/>
-        </w:rPr>
-        <w:fldChar w:fldCharType="end"/>
-      </w:r>
+      <w:fldSimple w:instr=" SEQ Table \* ARABIC ">
+        <w:r>
+          <w:rPr>
+            <w:noProof/>
+          </w:rPr>
+          <w:t>14</w:t>
+        </w:r>
+      </w:fldSimple>
       <w:r>
         <w:t xml:space="preserve"> - </w:t>
       </w:r>
@@ -35326,7 +35049,6 @@
         </w:rPr>
         <w:t>.</w:t>
       </w:r>
-      <w:proofErr w:type="gramStart"/>
       <w:r>
         <w:rPr>
           <w:rFonts w:ascii="Courier New" w:hAnsi="Courier New" w:cs="Courier New"/>
@@ -35339,7 +35061,6 @@
         </w:rPr>
         <w:t>Cc</w:t>
       </w:r>
-      <w:proofErr w:type="gramEnd"/>
       <w:r>
         <w:rPr>
           <w:rFonts w:ascii="Courier New" w:hAnsi="Courier New" w:cs="Courier New"/>
@@ -40611,7 +40332,6 @@
         <w:t xml:space="preserve"> </w:t>
       </w:r>
       <w:proofErr w:type="spellStart"/>
-      <w:proofErr w:type="gramStart"/>
       <w:r>
         <w:rPr>
           <w:lang w:eastAsia="en-US"/>
@@ -40625,7 +40345,6 @@
         <w:t>Vector</w:t>
       </w:r>
       <w:proofErr w:type="spellEnd"/>
-      <w:proofErr w:type="gramEnd"/>
       <w:r>
         <w:rPr>
           <w:lang w:eastAsia="en-US"/>
@@ -40969,16 +40688,7 @@
           <w:sz w:val="22"/>
           <w:szCs w:val="22"/>
         </w:rPr>
-        <w:t>.</w:t>
-      </w:r>
-      <w:proofErr w:type="gramStart"/>
-      <w:r>
-        <w:rPr>
-          <w:rFonts w:ascii="Courier New" w:hAnsi="Courier New" w:cs="Courier New"/>
-          <w:sz w:val="22"/>
-          <w:szCs w:val="22"/>
-        </w:rPr>
-        <w:t>C</w:t>
+        <w:t>.C</w:t>
       </w:r>
       <w:r>
         <w:rPr>
@@ -41004,7 +40714,6 @@
         </w:rPr>
         <w:t>d</w:t>
       </w:r>
-      <w:proofErr w:type="gramEnd"/>
       <w:r>
         <w:rPr>
           <w:rFonts w:ascii="Courier New" w:hAnsi="Courier New" w:cs="Courier New"/>
@@ -42147,15 +41856,7 @@
                 <w:sz w:val="22"/>
                 <w:szCs w:val="22"/>
               </w:rPr>
-              <w:t>“P</w:t>
-            </w:r>
-            <w:proofErr w:type="gramStart"/>
-            <w:r>
-              <w:rPr>
-                <w:sz w:val="22"/>
-                <w:szCs w:val="22"/>
-              </w:rPr>
-              <w:t>0.C</w:t>
+              <w:t>“P0.C</w:t>
             </w:r>
             <w:r>
               <w:rPr>
@@ -42164,7 +41865,6 @@
               </w:rPr>
               <w:t>p</w:t>
             </w:r>
-            <w:proofErr w:type="gramEnd"/>
             <w:r>
               <w:rPr>
                 <w:sz w:val="22"/>
@@ -42224,23 +41924,7 @@
                 <w:sz w:val="22"/>
                 <w:szCs w:val="22"/>
               </w:rPr>
-              <w:t>“P0.</w:t>
-            </w:r>
-            <w:proofErr w:type="gramStart"/>
-            <w:r>
-              <w:rPr>
-                <w:sz w:val="22"/>
-                <w:szCs w:val="22"/>
-              </w:rPr>
-              <w:t>Cp.Cd</w:t>
-            </w:r>
-            <w:proofErr w:type="gramEnd"/>
-            <w:r>
-              <w:rPr>
-                <w:sz w:val="22"/>
-                <w:szCs w:val="22"/>
-              </w:rPr>
-              <w:t>”</w:t>
+              <w:t>“P0.Cp.Cd”</w:t>
             </w:r>
           </w:p>
         </w:tc>
@@ -42287,23 +41971,7 @@
                 <w:sz w:val="22"/>
                 <w:szCs w:val="22"/>
               </w:rPr>
-              <w:t>“P0.</w:t>
-            </w:r>
-            <w:proofErr w:type="gramStart"/>
-            <w:r>
-              <w:rPr>
-                <w:sz w:val="22"/>
-                <w:szCs w:val="22"/>
-              </w:rPr>
-              <w:t>Cp.Ck</w:t>
-            </w:r>
-            <w:proofErr w:type="gramEnd"/>
-            <w:r>
-              <w:rPr>
-                <w:sz w:val="22"/>
-                <w:szCs w:val="22"/>
-              </w:rPr>
-              <w:t>”</w:t>
+              <w:t>“P0.Cp.Ck”</w:t>
             </w:r>
           </w:p>
         </w:tc>
@@ -42350,23 +42018,7 @@
                 <w:sz w:val="22"/>
                 <w:szCs w:val="22"/>
               </w:rPr>
-              <w:t>“P5.</w:t>
-            </w:r>
-            <w:proofErr w:type="gramStart"/>
-            <w:r>
-              <w:rPr>
-                <w:sz w:val="22"/>
-                <w:szCs w:val="22"/>
-              </w:rPr>
-              <w:t>Cp.Cd</w:t>
-            </w:r>
-            <w:proofErr w:type="gramEnd"/>
-            <w:r>
-              <w:rPr>
-                <w:sz w:val="22"/>
-                <w:szCs w:val="22"/>
-              </w:rPr>
-              <w:t>”</w:t>
+              <w:t>“P5.Cp.Cd”</w:t>
             </w:r>
           </w:p>
         </w:tc>
@@ -42413,23 +42065,7 @@
                 <w:sz w:val="22"/>
                 <w:szCs w:val="22"/>
               </w:rPr>
-              <w:t>“P5.</w:t>
-            </w:r>
-            <w:proofErr w:type="gramStart"/>
-            <w:r>
-              <w:rPr>
-                <w:sz w:val="22"/>
-                <w:szCs w:val="22"/>
-              </w:rPr>
-              <w:t>Cp.Ck</w:t>
-            </w:r>
-            <w:proofErr w:type="gramEnd"/>
-            <w:r>
-              <w:rPr>
-                <w:sz w:val="22"/>
-                <w:szCs w:val="22"/>
-              </w:rPr>
-              <w:t>”</w:t>
+              <w:t>“P5.Cp.Ck”</w:t>
             </w:r>
           </w:p>
         </w:tc>
@@ -42476,23 +42112,7 @@
                 <w:sz w:val="22"/>
                 <w:szCs w:val="22"/>
               </w:rPr>
-              <w:t>“P</w:t>
-            </w:r>
-            <w:proofErr w:type="gramStart"/>
-            <w:r>
-              <w:rPr>
-                <w:sz w:val="22"/>
-                <w:szCs w:val="22"/>
-              </w:rPr>
-              <w:t>5.Cm</w:t>
-            </w:r>
-            <w:proofErr w:type="gramEnd"/>
-            <w:r>
-              <w:rPr>
-                <w:sz w:val="22"/>
-                <w:szCs w:val="22"/>
-              </w:rPr>
-              <w:t>”</w:t>
+              <w:t>“P5.Cm”</w:t>
             </w:r>
           </w:p>
         </w:tc>
@@ -42539,23 +42159,7 @@
                 <w:sz w:val="22"/>
                 <w:szCs w:val="22"/>
               </w:rPr>
-              <w:t>“P9.</w:t>
-            </w:r>
-            <w:proofErr w:type="gramStart"/>
-            <w:r>
-              <w:rPr>
-                <w:sz w:val="22"/>
-                <w:szCs w:val="22"/>
-              </w:rPr>
-              <w:t>Cp.Cd</w:t>
-            </w:r>
-            <w:proofErr w:type="gramEnd"/>
-            <w:r>
-              <w:rPr>
-                <w:sz w:val="22"/>
-                <w:szCs w:val="22"/>
-              </w:rPr>
-              <w:t>”</w:t>
+              <w:t>“P9.Cp.Cd”</w:t>
             </w:r>
           </w:p>
         </w:tc>
@@ -42602,23 +42206,7 @@
                 <w:sz w:val="22"/>
                 <w:szCs w:val="22"/>
               </w:rPr>
-              <w:t>“P9.</w:t>
-            </w:r>
-            <w:proofErr w:type="gramStart"/>
-            <w:r>
-              <w:rPr>
-                <w:sz w:val="22"/>
-                <w:szCs w:val="22"/>
-              </w:rPr>
-              <w:t>Cp.Ck</w:t>
-            </w:r>
-            <w:proofErr w:type="gramEnd"/>
-            <w:r>
-              <w:rPr>
-                <w:sz w:val="22"/>
-                <w:szCs w:val="22"/>
-              </w:rPr>
-              <w:t>”</w:t>
+              <w:t>“P9.Cp.Ck”</w:t>
             </w:r>
           </w:p>
         </w:tc>
@@ -42665,23 +42253,7 @@
                 <w:sz w:val="22"/>
                 <w:szCs w:val="22"/>
               </w:rPr>
-              <w:t>“P</w:t>
-            </w:r>
-            <w:proofErr w:type="gramStart"/>
-            <w:r>
-              <w:rPr>
-                <w:sz w:val="22"/>
-                <w:szCs w:val="22"/>
-              </w:rPr>
-              <w:t>9.Cm</w:t>
-            </w:r>
-            <w:proofErr w:type="gramEnd"/>
-            <w:r>
-              <w:rPr>
-                <w:sz w:val="22"/>
-                <w:szCs w:val="22"/>
-              </w:rPr>
-              <w:t>”</w:t>
+              <w:t>“P9.Cm”</w:t>
             </w:r>
           </w:p>
         </w:tc>
@@ -42906,14 +42478,7 @@
         <w:rPr>
           <w:lang w:eastAsia="en-US"/>
         </w:rPr>
-        <w:t>.</w:t>
-      </w:r>
-      <w:proofErr w:type="gramStart"/>
-      <w:r>
-        <w:rPr>
-          <w:lang w:eastAsia="en-US"/>
-        </w:rPr>
-        <w:t>C</w:t>
+        <w:t>.C</w:t>
       </w:r>
       <w:r>
         <w:rPr>
@@ -42933,7 +42498,6 @@
         </w:rPr>
         <w:t>d</w:t>
       </w:r>
-      <w:proofErr w:type="gramEnd"/>
       <w:r>
         <w:rPr>
           <w:lang w:eastAsia="en-US"/>
@@ -43212,14 +42776,7 @@
         <w:rPr>
           <w:lang w:eastAsia="en-US"/>
         </w:rPr>
-        <w:t>“P5.</w:t>
-      </w:r>
-      <w:proofErr w:type="gramStart"/>
-      <w:r>
-        <w:rPr>
-          <w:lang w:eastAsia="en-US"/>
-        </w:rPr>
-        <w:t>C</w:t>
+        <w:t>“P5.C</w:t>
       </w:r>
       <w:r>
         <w:rPr>
@@ -43239,7 +42796,6 @@
         </w:rPr>
         <w:t>d</w:t>
       </w:r>
-      <w:proofErr w:type="gramEnd"/>
       <w:r>
         <w:rPr>
           <w:lang w:eastAsia="en-US"/>
@@ -43485,21 +43041,7 @@
         <w:rPr>
           <w:lang w:eastAsia="en-US"/>
         </w:rPr>
-        <w:t>“[“P5.</w:t>
-      </w:r>
-      <w:proofErr w:type="gramStart"/>
-      <w:r>
-        <w:rPr>
-          <w:lang w:eastAsia="en-US"/>
-        </w:rPr>
-        <w:t>Cp.Cd</w:t>
-      </w:r>
-      <w:proofErr w:type="gramEnd"/>
-      <w:r>
-        <w:rPr>
-          <w:lang w:eastAsia="en-US"/>
-        </w:rPr>
-        <w:t>”,“P5.Cp.Ck”,“P5.Cm”]”</w:t>
+        <w:t>“[“P5.Cp.Cd”,“P5.Cp.Ck”,“P5.Cm”]”</w:t>
       </w:r>
     </w:p>
     <w:p>
@@ -43731,22 +43273,64 @@
         <w:rPr>
           <w:lang w:eastAsia="en-US"/>
         </w:rPr>
-        <w:t>“[“P9.</w:t>
-      </w:r>
-      <w:proofErr w:type="gramStart"/>
-      <w:r>
-        <w:rPr>
-          <w:lang w:eastAsia="en-US"/>
-        </w:rPr>
-        <w:t>Cp.Cd</w:t>
-      </w:r>
-      <w:proofErr w:type="gramEnd"/>
-      <w:r>
-        <w:rPr>
-          <w:lang w:eastAsia="en-US"/>
-        </w:rPr>
-        <w:t>”,“P9.Cp.Ck”,“P9.Cm”]”</w:t>
-      </w:r>
+        <w:t>“[“P9.Cp.Cd”,“P9.Cp.Ck”,“P9.Cm”]”</w:t>
+      </w:r>
+    </w:p>
+    <w:p>
+      <w:pPr>
+        <w:rPr>
+          <w:lang w:eastAsia="en-US"/>
+        </w:rPr>
+      </w:pPr>
+      <w:r>
+        <w:rPr>
+          <w:lang w:eastAsia="en-US"/>
+        </w:rPr>
+        <w:t xml:space="preserve">The user is prompted to undertake a </w:t>
+      </w:r>
+      <w:r>
+        <w:rPr>
+          <w:lang w:eastAsia="en-US"/>
+        </w:rPr>
+        <w:t xml:space="preserve">verification </w:t>
+      </w:r>
+      <w:r>
+        <w:rPr>
+          <w:lang w:eastAsia="en-US"/>
+        </w:rPr>
+        <w:t>step-up</w:t>
+      </w:r>
+      <w:r>
+        <w:rPr>
+          <w:lang w:eastAsia="en-US"/>
+        </w:rPr>
+        <w:t xml:space="preserve"> journey to take </w:t>
+      </w:r>
+      <w:r>
+        <w:rPr>
+          <w:lang w:eastAsia="en-US"/>
+        </w:rPr>
+        <w:t>the user</w:t>
+      </w:r>
+      <w:r>
+        <w:rPr>
+          <w:lang w:eastAsia="en-US"/>
+        </w:rPr>
+        <w:t xml:space="preserve"> </w:t>
+      </w:r>
+      <w:r>
+        <w:rPr>
+          <w:lang w:eastAsia="en-US"/>
+        </w:rPr>
+        <w:t>verification level from Medium to High.</w:t>
+      </w:r>
+    </w:p>
+    <w:p>
+      <w:pPr>
+        <w:rPr>
+          <w:lang w:eastAsia="en-US"/>
+        </w:rPr>
+      </w:pPr>
     </w:p>
     <w:p>
       <w:pPr>
@@ -43759,51 +43343,7 @@
         <w:rPr>
           <w:lang w:eastAsia="en-US"/>
         </w:rPr>
-        <w:t xml:space="preserve">The user is prompted to undertake a </w:t>
-      </w:r>
-      <w:r>
-        <w:rPr>
-          <w:lang w:eastAsia="en-US"/>
-        </w:rPr>
-        <w:t xml:space="preserve">verification </w:t>
-      </w:r>
-      <w:r>
-        <w:rPr>
-          <w:lang w:eastAsia="en-US"/>
-        </w:rPr>
-        <w:t>step-up</w:t>
-      </w:r>
-      <w:r>
-        <w:rPr>
-          <w:lang w:eastAsia="en-US"/>
-        </w:rPr>
-        <w:t xml:space="preserve"> journey to take </w:t>
-      </w:r>
-      <w:r>
-        <w:rPr>
-          <w:lang w:eastAsia="en-US"/>
-        </w:rPr>
-        <w:t xml:space="preserve">the user verification level from Medium to </w:t>
-      </w:r>
-      <w:proofErr w:type="spellStart"/>
-      <w:r>
-        <w:rPr>
-          <w:lang w:eastAsia="en-US"/>
-        </w:rPr>
-        <w:t>High.</w:t>
-      </w:r>
-      <w:r>
-        <w:rPr>
-          <w:lang w:eastAsia="en-US"/>
-        </w:rPr>
-        <w:t>Single</w:t>
-      </w:r>
-      <w:proofErr w:type="spellEnd"/>
-      <w:r>
-        <w:rPr>
-          <w:lang w:eastAsia="en-US"/>
-        </w:rPr>
-        <w:t xml:space="preserve"> Sign-on</w:t>
+        <w:t>Single Sign-on</w:t>
       </w:r>
     </w:p>
     <w:p>
@@ -44304,13 +43844,8 @@
     </w:p>
     <w:p>
       <w:r>
-        <w:t xml:space="preserve">NHS login exposes four endpoints to support password-less authentication via FIDO UAF. These </w:t>
-      </w:r>
-      <w:proofErr w:type="gramStart"/>
-      <w:r>
-        <w:t>are :</w:t>
-      </w:r>
-      <w:proofErr w:type="gramEnd"/>
+        <w:t>NHS login exposes four endpoints to support password-less authentication via FIDO UAF. These are :</w:t>
+      </w:r>
     </w:p>
     <w:p>
       <w:pPr>
@@ -44389,15 +43924,7 @@
       </w:r>
       <w:proofErr w:type="spellEnd"/>
       <w:r>
-        <w:t xml:space="preserve"> </w:t>
-      </w:r>
-      <w:proofErr w:type="gramStart"/>
-      <w:r>
-        <w:t>–  enables</w:t>
-      </w:r>
-      <w:proofErr w:type="gramEnd"/>
-      <w:r>
-        <w:t xml:space="preserve"> a client to request a FIDO UAF Authentication Request Message from the NHS login platform. The client processes the FIDO UAF Authentication Request Message and creates a FIDO UAF Authentication Response Message which the client then base64 URL encodes and provides to the NHS login platform as an authentication request parameter </w:t>
+        <w:t xml:space="preserve"> –  enables a client to request a FIDO UAF Authentication Request Message from the NHS login platform. The client processes the FIDO UAF Authentication Request Message and creates a FIDO UAF Authentication Response Message which the client then base64 URL encodes and provides to the NHS login platform as an authentication request parameter </w:t>
       </w:r>
       <w:r>
         <w:t>(</w:t>
@@ -45356,7 +44883,6 @@
         <w:t>exts</w:t>
       </w:r>
       <w:proofErr w:type="spellEnd"/>
-      <w:proofErr w:type="gramStart"/>
       <w:r>
         <w:rPr>
           <w:rFonts w:ascii="Courier New" w:hAnsi="Courier New" w:cs="Courier New"/>
@@ -45371,16 +44897,7 @@
           <w:sz w:val="22"/>
           <w:szCs w:val="22"/>
         </w:rPr>
-        <w:t>[</w:t>
-      </w:r>
-      <w:proofErr w:type="gramEnd"/>
-      <w:r>
-        <w:rPr>
-          <w:rFonts w:ascii="Courier New" w:hAnsi="Courier New" w:cs="Courier New"/>
-          <w:sz w:val="22"/>
-          <w:szCs w:val="22"/>
-        </w:rPr>
-        <w:t>{</w:t>
+        <w:t>[{</w:t>
       </w:r>
       <w:r>
         <w:rPr>
@@ -46682,7 +46199,6 @@
         <w:t>exts</w:t>
       </w:r>
       <w:proofErr w:type="spellEnd"/>
-      <w:proofErr w:type="gramStart"/>
       <w:r>
         <w:rPr>
           <w:rFonts w:ascii="Courier New" w:hAnsi="Courier New" w:cs="Courier New"/>
@@ -46697,16 +46213,7 @@
           <w:sz w:val="22"/>
           <w:szCs w:val="22"/>
         </w:rPr>
-        <w:t>[</w:t>
-      </w:r>
-      <w:proofErr w:type="gramEnd"/>
-      <w:r>
-        <w:rPr>
-          <w:rFonts w:ascii="Courier New" w:hAnsi="Courier New" w:cs="Courier New"/>
-          <w:sz w:val="22"/>
-          <w:szCs w:val="22"/>
-        </w:rPr>
-        <w:t>{</w:t>
+        <w:t>[{</w:t>
       </w:r>
       <w:r>
         <w:rPr>
@@ -48508,7 +48015,6 @@
         <w:t>exts</w:t>
       </w:r>
       <w:proofErr w:type="spellEnd"/>
-      <w:proofErr w:type="gramStart"/>
       <w:r>
         <w:rPr>
           <w:rFonts w:ascii="Courier New" w:hAnsi="Courier New" w:cs="Courier New"/>
@@ -48523,16 +48029,7 @@
           <w:sz w:val="22"/>
           <w:szCs w:val="22"/>
         </w:rPr>
-        <w:t>[</w:t>
-      </w:r>
-      <w:proofErr w:type="gramEnd"/>
-      <w:r>
-        <w:rPr>
-          <w:rFonts w:ascii="Courier New" w:hAnsi="Courier New" w:cs="Courier New"/>
-          <w:sz w:val="22"/>
-          <w:szCs w:val="22"/>
-        </w:rPr>
-        <w:t>{</w:t>
+        <w:t>[{</w:t>
       </w:r>
       <w:r>
         <w:rPr>
@@ -52618,27 +52115,13 @@
         <w:rPr>
           <w:lang w:eastAsia="en-US"/>
         </w:rPr>
-        <w:t xml:space="preserve">Partner </w:t>
-      </w:r>
-      <w:proofErr w:type="gramStart"/>
-      <w:r>
-        <w:rPr>
-          <w:lang w:eastAsia="en-US"/>
-        </w:rPr>
-        <w:t>Services</w:t>
-      </w:r>
-      <w:r>
-        <w:rPr>
-          <w:lang w:eastAsia="en-US"/>
-        </w:rPr>
-        <w:t xml:space="preserve"> which are confidential clients</w:t>
-      </w:r>
-      <w:proofErr w:type="gramEnd"/>
-      <w:r>
-        <w:rPr>
-          <w:lang w:eastAsia="en-US"/>
-        </w:rPr>
-        <w:t xml:space="preserve"> </w:t>
+        <w:t>Partner Services</w:t>
+      </w:r>
+      <w:r>
+        <w:rPr>
+          <w:lang w:eastAsia="en-US"/>
+        </w:rPr>
+        <w:t xml:space="preserve"> which are confidential clients </w:t>
       </w:r>
       <w:r>
         <w:rPr>
@@ -52834,8 +52317,8 @@
         </w:rPr>
       </w:pPr>
     </w:p>
-    <w:bookmarkStart w:id="110" w:name="_Toc40345325" w:displacedByCustomXml="next"/>
-    <w:bookmarkStart w:id="111" w:name="_Toc512594884" w:displacedByCustomXml="next"/>
+    <w:bookmarkStart w:id="110" w:name="_Toc512594884" w:displacedByCustomXml="next"/>
+    <w:bookmarkStart w:id="111" w:name="_Toc40345325" w:displacedByCustomXml="next"/>
     <w:sdt>
       <w:sdtPr>
         <w:rPr>
@@ -53982,21 +53465,11 @@
     <w:r>
       <w:t xml:space="preserve"> of </w:t>
     </w:r>
-    <w:r>
-      <w:fldChar w:fldCharType="begin"/>
-    </w:r>
-    <w:r>
-      <w:instrText xml:space="preserve"> NUMPAGES </w:instrText>
-    </w:r>
-    <w:r>
-      <w:fldChar w:fldCharType="separate"/>
-    </w:r>
-    <w:r>
-      <w:t>4</w:t>
-    </w:r>
-    <w:r>
-      <w:fldChar w:fldCharType="end"/>
-    </w:r>
+    <w:fldSimple w:instr=" NUMPAGES ">
+      <w:r>
+        <w:t>4</w:t>
+      </w:r>
+    </w:fldSimple>
   </w:p>
   <w:p>
     <w:pPr>
@@ -54063,21 +53536,11 @@
     <w:r>
       <w:t xml:space="preserve"> of </w:t>
     </w:r>
-    <w:r>
-      <w:fldChar w:fldCharType="begin"/>
-    </w:r>
-    <w:r>
-      <w:instrText xml:space="preserve"> NUMPAGES </w:instrText>
-    </w:r>
-    <w:r>
-      <w:fldChar w:fldCharType="separate"/>
-    </w:r>
-    <w:r>
-      <w:t>4</w:t>
-    </w:r>
-    <w:r>
-      <w:fldChar w:fldCharType="end"/>
-    </w:r>
+    <w:fldSimple w:instr=" NUMPAGES ">
+      <w:r>
+        <w:t>4</w:t>
+      </w:r>
+    </w:fldSimple>
     <w:r>
       <w:br/>
     </w:r>
@@ -61615,12 +61078,6 @@
 </file>
 
 <file path=customXml/item3.xml><?xml version="1.0" encoding="utf-8"?>
-<p:properties xmlns:p="http://schemas.microsoft.com/office/2006/metadata/properties" xmlns:xsi="http://www.w3.org/2001/XMLSchema-instance" xmlns:pc="http://schemas.microsoft.com/office/infopath/2007/PartnerControls">
-  <documentManagement/>
-</p:properties>
-</file>
-
-<file path=customXml/item4.xml><?xml version="1.0" encoding="utf-8"?>
 <ct:contentTypeSchema xmlns:ct="http://schemas.microsoft.com/office/2006/metadata/contentType" xmlns:ma="http://schemas.microsoft.com/office/2006/metadata/properties/metaAttributes" ct:_="" ma:_="" ma:contentTypeName="Document" ma:contentTypeID="0x0101001831DAABCB12E1438AF215507C67E42B" ma:contentTypeVersion="13" ma:contentTypeDescription="Create a new document." ma:contentTypeScope="" ma:versionID="6a93547969cd03f5f3ff000b6602dcab">
   <xsd:schema xmlns:xsd="http://www.w3.org/2001/XMLSchema" xmlns:xs="http://www.w3.org/2001/XMLSchema" xmlns:p="http://schemas.microsoft.com/office/2006/metadata/properties" xmlns:ns3="ed9c48d0-5bab-46a9-a4af-0ef668cbf8bf" xmlns:ns4="5bf16a82-58ea-4756-b346-704da520c085" targetNamespace="http://schemas.microsoft.com/office/2006/metadata/properties" ma:root="true" ma:fieldsID="d2b80f3d86f34041d8df568a0e6a5abb" ns3:_="" ns4:_="">
     <xsd:import namespace="ed9c48d0-5bab-46a9-a4af-0ef668cbf8bf"/>
@@ -61841,6 +61298,12 @@
     <xs:element name="TermId" type="xs:string"/>
   </xs:schema>
 </ct:contentTypeSchema>
+</file>
+
+<file path=customXml/item4.xml><?xml version="1.0" encoding="utf-8"?>
+<p:properties xmlns:p="http://schemas.microsoft.com/office/2006/metadata/properties" xmlns:xsi="http://www.w3.org/2001/XMLSchema-instance" xmlns:pc="http://schemas.microsoft.com/office/infopath/2007/PartnerControls">
+  <documentManagement/>
+</p:properties>
 </file>
 
 <file path=customXml/item5.xml><?xml version="1.0" encoding="utf-8"?>
@@ -62116,15 +61579,6 @@
 </file>
 
 <file path=customXml/itemProps3.xml><?xml version="1.0" encoding="utf-8"?>
-<ds:datastoreItem xmlns:ds="http://schemas.openxmlformats.org/officeDocument/2006/customXml" ds:itemID="{FBD5A1D1-0149-495A-8428-242B9DBB83C5}">
-  <ds:schemaRefs>
-    <ds:schemaRef ds:uri="http://schemas.microsoft.com/office/2006/metadata/properties"/>
-    <ds:schemaRef ds:uri="http://schemas.microsoft.com/office/infopath/2007/PartnerControls"/>
-  </ds:schemaRefs>
-</ds:datastoreItem>
-</file>
-
-<file path=customXml/itemProps4.xml><?xml version="1.0" encoding="utf-8"?>
 <ds:datastoreItem xmlns:ds="http://schemas.openxmlformats.org/officeDocument/2006/customXml" ds:itemID="{80167277-E557-4E46-9C34-0AF1CAF6A712}">
   <ds:schemaRefs>
     <ds:schemaRef ds:uri="http://schemas.microsoft.com/office/2006/metadata/contentType"/>
@@ -62143,8 +61597,17 @@
 </ds:datastoreItem>
 </file>
 
+<file path=customXml/itemProps4.xml><?xml version="1.0" encoding="utf-8"?>
+<ds:datastoreItem xmlns:ds="http://schemas.openxmlformats.org/officeDocument/2006/customXml" ds:itemID="{FBD5A1D1-0149-495A-8428-242B9DBB83C5}">
+  <ds:schemaRefs>
+    <ds:schemaRef ds:uri="http://schemas.microsoft.com/office/2006/metadata/properties"/>
+    <ds:schemaRef ds:uri="http://schemas.microsoft.com/office/infopath/2007/PartnerControls"/>
+  </ds:schemaRefs>
+</ds:datastoreItem>
+</file>
+
 <file path=customXml/itemProps5.xml><?xml version="1.0" encoding="utf-8"?>
-<ds:datastoreItem xmlns:ds="http://schemas.openxmlformats.org/officeDocument/2006/customXml" ds:itemID="{E05B898D-B3B1-4DD6-BF60-0EDE1C896D96}">
+<ds:datastoreItem xmlns:ds="http://schemas.openxmlformats.org/officeDocument/2006/customXml" ds:itemID="{C8EBAEFC-DF10-4CBB-B91C-CF3D646D83B3}">
   <ds:schemaRefs>
     <ds:schemaRef ds:uri="http://schemas.openxmlformats.org/officeDocument/2006/bibliography"/>
   </ds:schemaRefs>

</xml_diff>